<commit_message>
adding some api exp to resume
</commit_message>
<xml_diff>
--- a/src/html/app/webroot/files/resume/resume.docx
+++ b/src/html/app/webroot/files/resume/resume.docx
@@ -1,6 +1,6 @@
 
 <file path=word/document.xml><?xml version="1.0" encoding="utf-8"?>
-<w:document xmlns:ve="http://schemas.openxmlformats.org/markup-compatibility/2006" xmlns:o="urn:schemas-microsoft-com:office:office" xmlns:r="http://schemas.openxmlformats.org/officeDocument/2006/relationships" xmlns:m="http://schemas.openxmlformats.org/officeDocument/2006/math" xmlns:v="urn:schemas-microsoft-com:vml" xmlns:wp="http://schemas.openxmlformats.org/drawingml/2006/wordprocessingDrawing" xmlns:w10="urn:schemas-microsoft-com:office:word" xmlns:w="http://schemas.openxmlformats.org/wordprocessingml/2006/main" xmlns:wne="http://schemas.microsoft.com/office/word/2006/wordml">
+<w:document xmlns:wpc="http://schemas.microsoft.com/office/word/2010/wordprocessingCanvas" xmlns:mc="http://schemas.openxmlformats.org/markup-compatibility/2006" xmlns:o="urn:schemas-microsoft-com:office:office" xmlns:r="http://schemas.openxmlformats.org/officeDocument/2006/relationships" xmlns:m="http://schemas.openxmlformats.org/officeDocument/2006/math" xmlns:v="urn:schemas-microsoft-com:vml" xmlns:wp14="http://schemas.microsoft.com/office/word/2010/wordprocessingDrawing" xmlns:wp="http://schemas.openxmlformats.org/drawingml/2006/wordprocessingDrawing" xmlns:w10="urn:schemas-microsoft-com:office:word" xmlns:w="http://schemas.openxmlformats.org/wordprocessingml/2006/main" xmlns:w14="http://schemas.microsoft.com/office/word/2010/wordml" xmlns:w15="http://schemas.microsoft.com/office/word/2012/wordml" xmlns:wpg="http://schemas.microsoft.com/office/word/2010/wordprocessingGroup" xmlns:wpi="http://schemas.microsoft.com/office/word/2010/wordprocessingInk" xmlns:wne="http://schemas.microsoft.com/office/word/2006/wordml" xmlns:wps="http://schemas.microsoft.com/office/word/2010/wordprocessingShape" mc:Ignorable="w14 w15 wp14">
   <w:body>
     <w:tbl>
       <w:tblPr>
@@ -20,7 +20,7 @@
           <w:bottom w:w="115" w:type="dxa"/>
           <w:right w:w="115" w:type="dxa"/>
         </w:tblCellMar>
-        <w:tblLook w:val="04A0"/>
+        <w:tblLook w:val="04A0" w:firstRow="1" w:lastRow="0" w:firstColumn="1" w:lastColumn="0" w:noHBand="0" w:noVBand="1"/>
       </w:tblPr>
       <w:tblGrid>
         <w:gridCol w:w="1288"/>
@@ -78,7 +78,27 @@
                 <w:sz w:val="16"/>
                 <w:szCs w:val="16"/>
               </w:rPr>
-              <w:t>For nearly a decade, I've built webapps as th</w:t>
+              <w:t xml:space="preserve">For nearly a decade, I've built </w:t>
+            </w:r>
+            <w:proofErr w:type="spellStart"/>
+            <w:r>
+              <w:rPr>
+                <w:rFonts w:ascii="Helvetica" w:hAnsi="Helvetica" w:cs="Helvetica"/>
+                <w:color w:val="333333"/>
+                <w:sz w:val="16"/>
+                <w:szCs w:val="16"/>
+              </w:rPr>
+              <w:t>webapps</w:t>
+            </w:r>
+            <w:proofErr w:type="spellEnd"/>
+            <w:r>
+              <w:rPr>
+                <w:rFonts w:ascii="Helvetica" w:hAnsi="Helvetica" w:cs="Helvetica"/>
+                <w:color w:val="333333"/>
+                <w:sz w:val="16"/>
+                <w:szCs w:val="16"/>
+              </w:rPr>
+              <w:t xml:space="preserve"> as th</w:t>
             </w:r>
             <w:r>
               <w:rPr>
@@ -223,7 +243,28 @@
                 <w:szCs w:val="16"/>
               </w:rPr>
               <w:br/>
-              <w:t xml:space="preserve">InHouseUSA, Huntington Beach, </w:t>
+            </w:r>
+            <w:proofErr w:type="spellStart"/>
+            <w:r>
+              <w:rPr>
+                <w:rFonts w:ascii="Helvetica" w:eastAsia="Times New Roman" w:hAnsi="Helvetica" w:cs="Helvetica"/>
+                <w:b/>
+                <w:color w:val="333333"/>
+                <w:sz w:val="16"/>
+                <w:szCs w:val="16"/>
+              </w:rPr>
+              <w:t>InHouseUSA</w:t>
+            </w:r>
+            <w:proofErr w:type="spellEnd"/>
+            <w:r>
+              <w:rPr>
+                <w:rFonts w:ascii="Helvetica" w:eastAsia="Times New Roman" w:hAnsi="Helvetica" w:cs="Helvetica"/>
+                <w:b/>
+                <w:color w:val="333333"/>
+                <w:sz w:val="16"/>
+                <w:szCs w:val="16"/>
+              </w:rPr>
+              <w:t xml:space="preserve">, Huntington Beach, </w:t>
             </w:r>
             <w:r>
               <w:rPr>
@@ -297,7 +338,27 @@
                 <w:sz w:val="16"/>
                 <w:szCs w:val="16"/>
               </w:rPr>
-              <w:t xml:space="preserve"> (PHPUnit)</w:t>
+              <w:t xml:space="preserve"> (</w:t>
+            </w:r>
+            <w:proofErr w:type="spellStart"/>
+            <w:r>
+              <w:rPr>
+                <w:rFonts w:ascii="Helvetica" w:eastAsia="Times New Roman" w:hAnsi="Helvetica" w:cs="Helvetica"/>
+                <w:color w:val="333333"/>
+                <w:sz w:val="16"/>
+                <w:szCs w:val="16"/>
+              </w:rPr>
+              <w:t>PHPUnit</w:t>
+            </w:r>
+            <w:proofErr w:type="spellEnd"/>
+            <w:r>
+              <w:rPr>
+                <w:rFonts w:ascii="Helvetica" w:eastAsia="Times New Roman" w:hAnsi="Helvetica" w:cs="Helvetica"/>
+                <w:color w:val="333333"/>
+                <w:sz w:val="16"/>
+                <w:szCs w:val="16"/>
+              </w:rPr>
+              <w:t>)</w:t>
             </w:r>
             <w:r>
               <w:rPr>
@@ -315,7 +376,27 @@
                 <w:sz w:val="16"/>
                 <w:szCs w:val="16"/>
               </w:rPr>
-              <w:t xml:space="preserve"> (Cucumber, Behat)</w:t>
+              <w:t xml:space="preserve"> (Cucumber, </w:t>
+            </w:r>
+            <w:proofErr w:type="spellStart"/>
+            <w:r>
+              <w:rPr>
+                <w:rFonts w:ascii="Helvetica" w:eastAsia="Times New Roman" w:hAnsi="Helvetica" w:cs="Helvetica"/>
+                <w:color w:val="333333"/>
+                <w:sz w:val="16"/>
+                <w:szCs w:val="16"/>
+              </w:rPr>
+              <w:t>Behat</w:t>
+            </w:r>
+            <w:proofErr w:type="spellEnd"/>
+            <w:r>
+              <w:rPr>
+                <w:rFonts w:ascii="Helvetica" w:eastAsia="Times New Roman" w:hAnsi="Helvetica" w:cs="Helvetica"/>
+                <w:color w:val="333333"/>
+                <w:sz w:val="16"/>
+                <w:szCs w:val="16"/>
+              </w:rPr>
+              <w:t>)</w:t>
             </w:r>
             <w:r>
               <w:rPr>
@@ -351,7 +432,27 @@
                 <w:sz w:val="16"/>
                 <w:szCs w:val="16"/>
               </w:rPr>
-              <w:t xml:space="preserve"> (Selenium, Watir, Mink)</w:t>
+              <w:t xml:space="preserve"> (Selenium, </w:t>
+            </w:r>
+            <w:proofErr w:type="spellStart"/>
+            <w:r>
+              <w:rPr>
+                <w:rFonts w:ascii="Helvetica" w:eastAsia="Times New Roman" w:hAnsi="Helvetica" w:cs="Helvetica"/>
+                <w:color w:val="333333"/>
+                <w:sz w:val="16"/>
+                <w:szCs w:val="16"/>
+              </w:rPr>
+              <w:t>Watir</w:t>
+            </w:r>
+            <w:proofErr w:type="spellEnd"/>
+            <w:r>
+              <w:rPr>
+                <w:rFonts w:ascii="Helvetica" w:eastAsia="Times New Roman" w:hAnsi="Helvetica" w:cs="Helvetica"/>
+                <w:color w:val="333333"/>
+                <w:sz w:val="16"/>
+                <w:szCs w:val="16"/>
+              </w:rPr>
+              <w:t>, Mink)</w:t>
             </w:r>
             <w:r>
               <w:rPr>
@@ -422,6 +523,8 @@
               </w:rPr>
               <w:t xml:space="preserve"> to help lenders manage the appraisal process</w:t>
             </w:r>
+            <w:bookmarkStart w:id="0" w:name="_GoBack"/>
+            <w:bookmarkEnd w:id="0"/>
           </w:p>
           <w:p>
             <w:pPr>
@@ -444,7 +547,47 @@
                 <w:sz w:val="16"/>
                 <w:szCs w:val="16"/>
               </w:rPr>
-              <w:t>Mentored junior developers</w:t>
+              <w:t xml:space="preserve">Implemented </w:t>
+            </w:r>
+            <w:proofErr w:type="spellStart"/>
+            <w:r>
+              <w:rPr>
+                <w:rFonts w:ascii="Helvetica" w:eastAsia="Times New Roman" w:hAnsi="Helvetica" w:cs="Helvetica"/>
+                <w:color w:val="333333"/>
+                <w:sz w:val="16"/>
+                <w:szCs w:val="16"/>
+              </w:rPr>
+              <w:t>InHouse’s</w:t>
+            </w:r>
+            <w:proofErr w:type="spellEnd"/>
+            <w:r>
+              <w:rPr>
+                <w:rFonts w:ascii="Helvetica" w:eastAsia="Times New Roman" w:hAnsi="Helvetica" w:cs="Helvetica"/>
+                <w:color w:val="333333"/>
+                <w:sz w:val="16"/>
+                <w:szCs w:val="16"/>
+              </w:rPr>
+              <w:t xml:space="preserve"> </w:t>
+            </w:r>
+            <w:proofErr w:type="spellStart"/>
+            <w:r>
+              <w:rPr>
+                <w:rFonts w:ascii="Helvetica" w:eastAsia="Times New Roman" w:hAnsi="Helvetica" w:cs="Helvetica"/>
+                <w:color w:val="333333"/>
+                <w:sz w:val="16"/>
+                <w:szCs w:val="16"/>
+              </w:rPr>
+              <w:t>Connexions</w:t>
+            </w:r>
+            <w:proofErr w:type="spellEnd"/>
+            <w:r>
+              <w:rPr>
+                <w:rFonts w:ascii="Helvetica" w:eastAsia="Times New Roman" w:hAnsi="Helvetica" w:cs="Helvetica"/>
+                <w:color w:val="333333"/>
+                <w:sz w:val="16"/>
+                <w:szCs w:val="16"/>
+              </w:rPr>
+              <w:t xml:space="preserve"> API for client integration</w:t>
             </w:r>
           </w:p>
           <w:p>
@@ -468,16 +611,7 @@
                 <w:sz w:val="16"/>
                 <w:szCs w:val="16"/>
               </w:rPr>
-              <w:t>Maintained servers</w:t>
-            </w:r>
-            <w:r>
-              <w:rPr>
-                <w:rFonts w:ascii="Helvetica" w:eastAsia="Times New Roman" w:hAnsi="Helvetica" w:cs="Helvetica"/>
-                <w:color w:val="333333"/>
-                <w:sz w:val="16"/>
-                <w:szCs w:val="16"/>
-              </w:rPr>
-              <w:t xml:space="preserve"> (production and staging environment)</w:t>
+              <w:t>Implemented services to send and receive data to/from Fannie Mae/Freddie Mac through UCDP API</w:t>
             </w:r>
           </w:p>
           <w:p>
@@ -501,16 +635,7 @@
                 <w:sz w:val="16"/>
                 <w:szCs w:val="16"/>
               </w:rPr>
-              <w:t>DBA</w:t>
-            </w:r>
-            <w:r>
-              <w:rPr>
-                <w:rFonts w:ascii="Helvetica" w:eastAsia="Times New Roman" w:hAnsi="Helvetica" w:cs="Helvetica"/>
-                <w:color w:val="333333"/>
-                <w:sz w:val="16"/>
-                <w:szCs w:val="16"/>
-              </w:rPr>
-              <w:t xml:space="preserve"> (Postgresql)</w:t>
+              <w:t>Mentored junior developers</w:t>
             </w:r>
           </w:p>
           <w:p>
@@ -534,6 +659,92 @@
                 <w:sz w:val="16"/>
                 <w:szCs w:val="16"/>
               </w:rPr>
+              <w:t>Maintained servers</w:t>
+            </w:r>
+            <w:r>
+              <w:rPr>
+                <w:rFonts w:ascii="Helvetica" w:eastAsia="Times New Roman" w:hAnsi="Helvetica" w:cs="Helvetica"/>
+                <w:color w:val="333333"/>
+                <w:sz w:val="16"/>
+                <w:szCs w:val="16"/>
+              </w:rPr>
+              <w:t xml:space="preserve"> (production and staging environment)</w:t>
+            </w:r>
+          </w:p>
+          <w:p>
+            <w:pPr>
+              <w:pStyle w:val="ListParagraph"/>
+              <w:numPr>
+                <w:ilvl w:val="0"/>
+                <w:numId w:val="7"/>
+              </w:numPr>
+              <w:rPr>
+                <w:rFonts w:ascii="Helvetica" w:eastAsia="Times New Roman" w:hAnsi="Helvetica" w:cs="Helvetica"/>
+                <w:color w:val="333333"/>
+                <w:sz w:val="16"/>
+                <w:szCs w:val="16"/>
+              </w:rPr>
+            </w:pPr>
+            <w:r>
+              <w:rPr>
+                <w:rFonts w:ascii="Helvetica" w:eastAsia="Times New Roman" w:hAnsi="Helvetica" w:cs="Helvetica"/>
+                <w:color w:val="333333"/>
+                <w:sz w:val="16"/>
+                <w:szCs w:val="16"/>
+              </w:rPr>
+              <w:t>DBA</w:t>
+            </w:r>
+            <w:r>
+              <w:rPr>
+                <w:rFonts w:ascii="Helvetica" w:eastAsia="Times New Roman" w:hAnsi="Helvetica" w:cs="Helvetica"/>
+                <w:color w:val="333333"/>
+                <w:sz w:val="16"/>
+                <w:szCs w:val="16"/>
+              </w:rPr>
+              <w:t xml:space="preserve"> (</w:t>
+            </w:r>
+            <w:proofErr w:type="spellStart"/>
+            <w:r>
+              <w:rPr>
+                <w:rFonts w:ascii="Helvetica" w:eastAsia="Times New Roman" w:hAnsi="Helvetica" w:cs="Helvetica"/>
+                <w:color w:val="333333"/>
+                <w:sz w:val="16"/>
+                <w:szCs w:val="16"/>
+              </w:rPr>
+              <w:t>Postgresql</w:t>
+            </w:r>
+            <w:proofErr w:type="spellEnd"/>
+            <w:r>
+              <w:rPr>
+                <w:rFonts w:ascii="Helvetica" w:eastAsia="Times New Roman" w:hAnsi="Helvetica" w:cs="Helvetica"/>
+                <w:color w:val="333333"/>
+                <w:sz w:val="16"/>
+                <w:szCs w:val="16"/>
+              </w:rPr>
+              <w:t>)</w:t>
+            </w:r>
+          </w:p>
+          <w:p>
+            <w:pPr>
+              <w:pStyle w:val="ListParagraph"/>
+              <w:numPr>
+                <w:ilvl w:val="0"/>
+                <w:numId w:val="7"/>
+              </w:numPr>
+              <w:rPr>
+                <w:rFonts w:ascii="Helvetica" w:eastAsia="Times New Roman" w:hAnsi="Helvetica" w:cs="Helvetica"/>
+                <w:color w:val="333333"/>
+                <w:sz w:val="16"/>
+                <w:szCs w:val="16"/>
+              </w:rPr>
+            </w:pPr>
+            <w:r>
+              <w:rPr>
+                <w:rFonts w:ascii="Helvetica" w:eastAsia="Times New Roman" w:hAnsi="Helvetica" w:cs="Helvetica"/>
+                <w:color w:val="333333"/>
+                <w:sz w:val="16"/>
+                <w:szCs w:val="16"/>
+              </w:rPr>
               <w:t>Simplified change management and code pushes (Capistrano, ANT, custom bash scripts)</w:t>
             </w:r>
           </w:p>
@@ -576,7 +787,28 @@
                 <w:szCs w:val="16"/>
               </w:rPr>
               <w:br/>
-              <w:t>InternetBrands, El Segundo, CA</w:t>
+            </w:r>
+            <w:proofErr w:type="spellStart"/>
+            <w:r>
+              <w:rPr>
+                <w:rFonts w:ascii="Helvetica" w:eastAsia="Times New Roman" w:hAnsi="Helvetica" w:cs="Helvetica"/>
+                <w:b/>
+                <w:color w:val="333333"/>
+                <w:sz w:val="16"/>
+                <w:szCs w:val="16"/>
+              </w:rPr>
+              <w:t>InternetBrands</w:t>
+            </w:r>
+            <w:proofErr w:type="spellEnd"/>
+            <w:r>
+              <w:rPr>
+                <w:rFonts w:ascii="Helvetica" w:eastAsia="Times New Roman" w:hAnsi="Helvetica" w:cs="Helvetica"/>
+                <w:b/>
+                <w:color w:val="333333"/>
+                <w:sz w:val="16"/>
+                <w:szCs w:val="16"/>
+              </w:rPr>
+              <w:t>, El Segundo, CA</w:t>
             </w:r>
             <w:r>
               <w:rPr>
@@ -656,8 +888,19 @@
                 <w:sz w:val="16"/>
                 <w:szCs w:val="16"/>
               </w:rPr>
-              <w:t>Created and styled CMS content pages in Magento</w:t>
-            </w:r>
+              <w:t xml:space="preserve">Created and styled CMS content pages in </w:t>
+            </w:r>
+            <w:proofErr w:type="spellStart"/>
+            <w:r>
+              <w:rPr>
+                <w:rFonts w:ascii="Helvetica" w:eastAsia="Times New Roman" w:hAnsi="Helvetica" w:cs="Helvetica"/>
+                <w:color w:val="333333"/>
+                <w:sz w:val="16"/>
+                <w:szCs w:val="16"/>
+              </w:rPr>
+              <w:t>Magento</w:t>
+            </w:r>
+            <w:proofErr w:type="spellEnd"/>
             <w:r>
               <w:rPr>
                 <w:rFonts w:ascii="Helvetica" w:eastAsia="Times New Roman" w:hAnsi="Helvetica" w:cs="Helvetica"/>
@@ -725,6 +968,16 @@
                 <w:szCs w:val="16"/>
               </w:rPr>
               <w:br/>
+            </w:r>
+            <w:proofErr w:type="spellStart"/>
+            <w:r>
+              <w:rPr>
+                <w:rFonts w:ascii="Helvetica" w:eastAsia="Times New Roman" w:hAnsi="Helvetica" w:cs="Helvetica"/>
+                <w:b/>
+                <w:color w:val="333333"/>
+                <w:sz w:val="16"/>
+                <w:szCs w:val="16"/>
+              </w:rPr>
               <w:t>InternetB</w:t>
             </w:r>
             <w:r>
@@ -735,7 +988,18 @@
                 <w:sz w:val="16"/>
                 <w:szCs w:val="16"/>
               </w:rPr>
-              <w:t>rands, El Segundo, CA</w:t>
+              <w:t>rands</w:t>
+            </w:r>
+            <w:proofErr w:type="spellEnd"/>
+            <w:r>
+              <w:rPr>
+                <w:rFonts w:ascii="Helvetica" w:eastAsia="Times New Roman" w:hAnsi="Helvetica" w:cs="Helvetica"/>
+                <w:b/>
+                <w:color w:val="333333"/>
+                <w:sz w:val="16"/>
+                <w:szCs w:val="16"/>
+              </w:rPr>
+              <w:t>, El Segundo, CA</w:t>
             </w:r>
             <w:r>
               <w:rPr>
@@ -810,7 +1074,27 @@
                 <w:sz w:val="16"/>
                 <w:szCs w:val="16"/>
               </w:rPr>
-              <w:t xml:space="preserve"> (PHP, JQuery, MooTools)</w:t>
+              <w:t xml:space="preserve"> (PHP, JQuery, </w:t>
+            </w:r>
+            <w:proofErr w:type="spellStart"/>
+            <w:r>
+              <w:rPr>
+                <w:rFonts w:ascii="Helvetica" w:eastAsia="Times New Roman" w:hAnsi="Helvetica" w:cs="Helvetica"/>
+                <w:color w:val="333333"/>
+                <w:sz w:val="16"/>
+                <w:szCs w:val="16"/>
+              </w:rPr>
+              <w:t>MooTools</w:t>
+            </w:r>
+            <w:proofErr w:type="spellEnd"/>
+            <w:r>
+              <w:rPr>
+                <w:rFonts w:ascii="Helvetica" w:eastAsia="Times New Roman" w:hAnsi="Helvetica" w:cs="Helvetica"/>
+                <w:color w:val="333333"/>
+                <w:sz w:val="16"/>
+                <w:szCs w:val="16"/>
+              </w:rPr>
+              <w:t>)</w:t>
             </w:r>
           </w:p>
           <w:p>
@@ -999,8 +1283,39 @@
                 <w:sz w:val="16"/>
                 <w:szCs w:val="16"/>
               </w:rPr>
-              <w:t>Worked on a project that indexed IB content and served up related content (Lucene, Nutch</w:t>
-            </w:r>
+              <w:t>Worked on a project that indexed IB content and served up related content (</w:t>
+            </w:r>
+            <w:proofErr w:type="spellStart"/>
+            <w:r>
+              <w:rPr>
+                <w:rFonts w:ascii="Helvetica" w:eastAsia="Times New Roman" w:hAnsi="Helvetica" w:cs="Helvetica"/>
+                <w:color w:val="333333"/>
+                <w:sz w:val="16"/>
+                <w:szCs w:val="16"/>
+              </w:rPr>
+              <w:t>Lucene</w:t>
+            </w:r>
+            <w:proofErr w:type="spellEnd"/>
+            <w:r>
+              <w:rPr>
+                <w:rFonts w:ascii="Helvetica" w:eastAsia="Times New Roman" w:hAnsi="Helvetica" w:cs="Helvetica"/>
+                <w:color w:val="333333"/>
+                <w:sz w:val="16"/>
+                <w:szCs w:val="16"/>
+              </w:rPr>
+              <w:t xml:space="preserve">, </w:t>
+            </w:r>
+            <w:proofErr w:type="spellStart"/>
+            <w:r>
+              <w:rPr>
+                <w:rFonts w:ascii="Helvetica" w:eastAsia="Times New Roman" w:hAnsi="Helvetica" w:cs="Helvetica"/>
+                <w:color w:val="333333"/>
+                <w:sz w:val="16"/>
+                <w:szCs w:val="16"/>
+              </w:rPr>
+              <w:t>Nutch</w:t>
+            </w:r>
+            <w:proofErr w:type="spellEnd"/>
             <w:r>
               <w:rPr>
                 <w:rFonts w:ascii="Helvetica" w:eastAsia="Times New Roman" w:hAnsi="Helvetica" w:cs="Helvetica"/>
@@ -1113,7 +1428,67 @@
                 <w:sz w:val="16"/>
                 <w:szCs w:val="16"/>
               </w:rPr>
-              <w:t>Solely responsible for design and development of an ajax php/mysql customer/order/payroll management application for the business</w:t>
+              <w:t xml:space="preserve">Solely responsible for design and development of an </w:t>
+            </w:r>
+            <w:proofErr w:type="spellStart"/>
+            <w:r>
+              <w:rPr>
+                <w:rFonts w:ascii="Helvetica" w:eastAsia="Times New Roman" w:hAnsi="Helvetica" w:cs="Helvetica"/>
+                <w:color w:val="333333"/>
+                <w:sz w:val="16"/>
+                <w:szCs w:val="16"/>
+              </w:rPr>
+              <w:t>ajax</w:t>
+            </w:r>
+            <w:proofErr w:type="spellEnd"/>
+            <w:r>
+              <w:rPr>
+                <w:rFonts w:ascii="Helvetica" w:eastAsia="Times New Roman" w:hAnsi="Helvetica" w:cs="Helvetica"/>
+                <w:color w:val="333333"/>
+                <w:sz w:val="16"/>
+                <w:szCs w:val="16"/>
+              </w:rPr>
+              <w:t xml:space="preserve"> </w:t>
+            </w:r>
+            <w:proofErr w:type="spellStart"/>
+            <w:r>
+              <w:rPr>
+                <w:rFonts w:ascii="Helvetica" w:eastAsia="Times New Roman" w:hAnsi="Helvetica" w:cs="Helvetica"/>
+                <w:color w:val="333333"/>
+                <w:sz w:val="16"/>
+                <w:szCs w:val="16"/>
+              </w:rPr>
+              <w:t>php</w:t>
+            </w:r>
+            <w:proofErr w:type="spellEnd"/>
+            <w:r>
+              <w:rPr>
+                <w:rFonts w:ascii="Helvetica" w:eastAsia="Times New Roman" w:hAnsi="Helvetica" w:cs="Helvetica"/>
+                <w:color w:val="333333"/>
+                <w:sz w:val="16"/>
+                <w:szCs w:val="16"/>
+              </w:rPr>
+              <w:t>/</w:t>
+            </w:r>
+            <w:proofErr w:type="spellStart"/>
+            <w:r>
+              <w:rPr>
+                <w:rFonts w:ascii="Helvetica" w:eastAsia="Times New Roman" w:hAnsi="Helvetica" w:cs="Helvetica"/>
+                <w:color w:val="333333"/>
+                <w:sz w:val="16"/>
+                <w:szCs w:val="16"/>
+              </w:rPr>
+              <w:t>mysql</w:t>
+            </w:r>
+            <w:proofErr w:type="spellEnd"/>
+            <w:r>
+              <w:rPr>
+                <w:rFonts w:ascii="Helvetica" w:eastAsia="Times New Roman" w:hAnsi="Helvetica" w:cs="Helvetica"/>
+                <w:color w:val="333333"/>
+                <w:sz w:val="16"/>
+                <w:szCs w:val="16"/>
+              </w:rPr>
+              <w:t xml:space="preserve"> customer/order/payroll management application for the business</w:t>
             </w:r>
           </w:p>
           <w:p>
@@ -1137,7 +1512,17 @@
                 <w:sz w:val="16"/>
                 <w:szCs w:val="16"/>
               </w:rPr>
-              <w:t>Planned and deployed backup strategies for MySQL, Postgr</w:t>
+              <w:t xml:space="preserve">Planned and deployed backup strategies for MySQL, </w:t>
+            </w:r>
+            <w:proofErr w:type="spellStart"/>
+            <w:r>
+              <w:rPr>
+                <w:rFonts w:ascii="Helvetica" w:eastAsia="Times New Roman" w:hAnsi="Helvetica" w:cs="Helvetica"/>
+                <w:color w:val="333333"/>
+                <w:sz w:val="16"/>
+                <w:szCs w:val="16"/>
+              </w:rPr>
+              <w:t>Postgr</w:t>
             </w:r>
             <w:r>
               <w:rPr>
@@ -1155,7 +1540,37 @@
                 <w:sz w:val="16"/>
                 <w:szCs w:val="16"/>
               </w:rPr>
-              <w:t>sql, Apache, and Wintotal Servers</w:t>
+              <w:t>sql</w:t>
+            </w:r>
+            <w:proofErr w:type="spellEnd"/>
+            <w:r>
+              <w:rPr>
+                <w:rFonts w:ascii="Helvetica" w:eastAsia="Times New Roman" w:hAnsi="Helvetica" w:cs="Helvetica"/>
+                <w:color w:val="333333"/>
+                <w:sz w:val="16"/>
+                <w:szCs w:val="16"/>
+              </w:rPr>
+              <w:t xml:space="preserve">, Apache, and </w:t>
+            </w:r>
+            <w:proofErr w:type="spellStart"/>
+            <w:r>
+              <w:rPr>
+                <w:rFonts w:ascii="Helvetica" w:eastAsia="Times New Roman" w:hAnsi="Helvetica" w:cs="Helvetica"/>
+                <w:color w:val="333333"/>
+                <w:sz w:val="16"/>
+                <w:szCs w:val="16"/>
+              </w:rPr>
+              <w:t>Wintotal</w:t>
+            </w:r>
+            <w:proofErr w:type="spellEnd"/>
+            <w:r>
+              <w:rPr>
+                <w:rFonts w:ascii="Helvetica" w:eastAsia="Times New Roman" w:hAnsi="Helvetica" w:cs="Helvetica"/>
+                <w:color w:val="333333"/>
+                <w:sz w:val="16"/>
+                <w:szCs w:val="16"/>
+              </w:rPr>
+              <w:t xml:space="preserve"> Servers</w:t>
             </w:r>
           </w:p>
           <w:p>
@@ -1254,7 +1669,7 @@
                 <w:left w:w="115" w:type="dxa"/>
                 <w:right w:w="115" w:type="dxa"/>
               </w:tblCellMar>
-              <w:tblLook w:val="04A0"/>
+              <w:tblLook w:val="04A0" w:firstRow="1" w:lastRow="0" w:firstColumn="1" w:lastColumn="0" w:noHBand="0" w:noVBand="1"/>
             </w:tblPr>
             <w:tblGrid>
               <w:gridCol w:w="1968"/>
@@ -1357,6 +1772,7 @@
                       <w:szCs w:val="16"/>
                     </w:rPr>
                   </w:pPr>
+                  <w:proofErr w:type="spellStart"/>
                   <w:r>
                     <w:rPr>
                       <w:rFonts w:ascii="Helvetica" w:eastAsia="Times New Roman" w:hAnsi="Helvetica" w:cs="Helvetica"/>
@@ -1366,6 +1782,7 @@
                     </w:rPr>
                     <w:t>PhantomJS</w:t>
                   </w:r>
+                  <w:proofErr w:type="spellEnd"/>
                 </w:p>
               </w:tc>
             </w:tr>
@@ -1383,6 +1800,7 @@
                       <w:szCs w:val="16"/>
                     </w:rPr>
                   </w:pPr>
+                  <w:proofErr w:type="spellStart"/>
                   <w:r>
                     <w:rPr>
                       <w:rFonts w:ascii="Helvetica" w:eastAsia="Times New Roman" w:hAnsi="Helvetica" w:cs="Helvetica"/>
@@ -1392,6 +1810,7 @@
                     </w:rPr>
                     <w:t>Git</w:t>
                   </w:r>
+                  <w:proofErr w:type="spellEnd"/>
                 </w:p>
               </w:tc>
               <w:tc>
@@ -1532,6 +1951,7 @@
                       <w:szCs w:val="16"/>
                     </w:rPr>
                   </w:pPr>
+                  <w:proofErr w:type="spellStart"/>
                   <w:r>
                     <w:rPr>
                       <w:rFonts w:ascii="Helvetica" w:eastAsia="Times New Roman" w:hAnsi="Helvetica" w:cs="Helvetica"/>
@@ -1541,6 +1961,7 @@
                     </w:rPr>
                     <w:t>CakePHP</w:t>
                   </w:r>
+                  <w:proofErr w:type="spellEnd"/>
                 </w:p>
               </w:tc>
               <w:tc>
@@ -1556,6 +1977,7 @@
                       <w:szCs w:val="16"/>
                     </w:rPr>
                   </w:pPr>
+                  <w:proofErr w:type="spellStart"/>
                   <w:r>
                     <w:rPr>
                       <w:rFonts w:ascii="Helvetica" w:eastAsia="Times New Roman" w:hAnsi="Helvetica" w:cs="Helvetica"/>
@@ -1565,6 +1987,7 @@
                     </w:rPr>
                     <w:t>Yii</w:t>
                   </w:r>
+                  <w:proofErr w:type="spellEnd"/>
                 </w:p>
               </w:tc>
             </w:tr>
@@ -1747,6 +2170,7 @@
                 <w:sz w:val="21"/>
                 <w:szCs w:val="21"/>
               </w:rPr>
+              <w:lastRenderedPageBreak/>
               <w:t>Links</w:t>
             </w:r>
           </w:p>
@@ -1816,7 +2240,7 @@
 </file>
 
 <file path=word/endnotes.xml><?xml version="1.0" encoding="utf-8"?>
-<w:endnotes xmlns:ve="http://schemas.openxmlformats.org/markup-compatibility/2006" xmlns:o="urn:schemas-microsoft-com:office:office" xmlns:r="http://schemas.openxmlformats.org/officeDocument/2006/relationships" xmlns:m="http://schemas.openxmlformats.org/officeDocument/2006/math" xmlns:v="urn:schemas-microsoft-com:vml" xmlns:wp="http://schemas.openxmlformats.org/drawingml/2006/wordprocessingDrawing" xmlns:w10="urn:schemas-microsoft-com:office:word" xmlns:w="http://schemas.openxmlformats.org/wordprocessingml/2006/main" xmlns:wne="http://schemas.microsoft.com/office/word/2006/wordml">
+<w:endnotes xmlns:wpc="http://schemas.microsoft.com/office/word/2010/wordprocessingCanvas" xmlns:mc="http://schemas.openxmlformats.org/markup-compatibility/2006" xmlns:o="urn:schemas-microsoft-com:office:office" xmlns:r="http://schemas.openxmlformats.org/officeDocument/2006/relationships" xmlns:m="http://schemas.openxmlformats.org/officeDocument/2006/math" xmlns:v="urn:schemas-microsoft-com:vml" xmlns:wp14="http://schemas.microsoft.com/office/word/2010/wordprocessingDrawing" xmlns:wp="http://schemas.openxmlformats.org/drawingml/2006/wordprocessingDrawing" xmlns:w10="urn:schemas-microsoft-com:office:word" xmlns:w="http://schemas.openxmlformats.org/wordprocessingml/2006/main" xmlns:w14="http://schemas.microsoft.com/office/word/2010/wordml" xmlns:w15="http://schemas.microsoft.com/office/word/2012/wordml" xmlns:wpg="http://schemas.microsoft.com/office/word/2010/wordprocessingGroup" xmlns:wpi="http://schemas.microsoft.com/office/word/2010/wordprocessingInk" xmlns:wne="http://schemas.microsoft.com/office/word/2006/wordml" xmlns:wps="http://schemas.microsoft.com/office/word/2010/wordprocessingShape" mc:Ignorable="w14 w15 wp14">
   <w:endnote w:type="separator" w:id="-1">
     <w:p>
       <w:r>
@@ -1835,7 +2259,7 @@
 </file>
 
 <file path=word/footnotes.xml><?xml version="1.0" encoding="utf-8"?>
-<w:footnotes xmlns:ve="http://schemas.openxmlformats.org/markup-compatibility/2006" xmlns:o="urn:schemas-microsoft-com:office:office" xmlns:r="http://schemas.openxmlformats.org/officeDocument/2006/relationships" xmlns:m="http://schemas.openxmlformats.org/officeDocument/2006/math" xmlns:v="urn:schemas-microsoft-com:vml" xmlns:wp="http://schemas.openxmlformats.org/drawingml/2006/wordprocessingDrawing" xmlns:w10="urn:schemas-microsoft-com:office:word" xmlns:w="http://schemas.openxmlformats.org/wordprocessingml/2006/main" xmlns:wne="http://schemas.microsoft.com/office/word/2006/wordml">
+<w:footnotes xmlns:wpc="http://schemas.microsoft.com/office/word/2010/wordprocessingCanvas" xmlns:mc="http://schemas.openxmlformats.org/markup-compatibility/2006" xmlns:o="urn:schemas-microsoft-com:office:office" xmlns:r="http://schemas.openxmlformats.org/officeDocument/2006/relationships" xmlns:m="http://schemas.openxmlformats.org/officeDocument/2006/math" xmlns:v="urn:schemas-microsoft-com:vml" xmlns:wp14="http://schemas.microsoft.com/office/word/2010/wordprocessingDrawing" xmlns:wp="http://schemas.openxmlformats.org/drawingml/2006/wordprocessingDrawing" xmlns:w10="urn:schemas-microsoft-com:office:word" xmlns:w="http://schemas.openxmlformats.org/wordprocessingml/2006/main" xmlns:w14="http://schemas.microsoft.com/office/word/2010/wordml" xmlns:w15="http://schemas.microsoft.com/office/word/2012/wordml" xmlns:wpg="http://schemas.microsoft.com/office/word/2010/wordprocessingGroup" xmlns:wpi="http://schemas.microsoft.com/office/word/2010/wordprocessingInk" xmlns:wne="http://schemas.microsoft.com/office/word/2006/wordml" xmlns:wps="http://schemas.microsoft.com/office/word/2010/wordprocessingShape" mc:Ignorable="w14 w15 wp14">
   <w:footnote w:type="separator" w:id="-1">
     <w:p>
       <w:r>
@@ -1854,7 +2278,7 @@
 </file>
 
 <file path=word/header1.xml><?xml version="1.0" encoding="utf-8"?>
-<w:hdr xmlns:ve="http://schemas.openxmlformats.org/markup-compatibility/2006" xmlns:o="urn:schemas-microsoft-com:office:office" xmlns:r="http://schemas.openxmlformats.org/officeDocument/2006/relationships" xmlns:m="http://schemas.openxmlformats.org/officeDocument/2006/math" xmlns:v="urn:schemas-microsoft-com:vml" xmlns:wp="http://schemas.openxmlformats.org/drawingml/2006/wordprocessingDrawing" xmlns:w10="urn:schemas-microsoft-com:office:word" xmlns:w="http://schemas.openxmlformats.org/wordprocessingml/2006/main" xmlns:wne="http://schemas.microsoft.com/office/word/2006/wordml">
+<w:hdr xmlns:wpc="http://schemas.microsoft.com/office/word/2010/wordprocessingCanvas" xmlns:mc="http://schemas.openxmlformats.org/markup-compatibility/2006" xmlns:o="urn:schemas-microsoft-com:office:office" xmlns:r="http://schemas.openxmlformats.org/officeDocument/2006/relationships" xmlns:m="http://schemas.openxmlformats.org/officeDocument/2006/math" xmlns:v="urn:schemas-microsoft-com:vml" xmlns:wp14="http://schemas.microsoft.com/office/word/2010/wordprocessingDrawing" xmlns:wp="http://schemas.openxmlformats.org/drawingml/2006/wordprocessingDrawing" xmlns:w10="urn:schemas-microsoft-com:office:word" xmlns:w="http://schemas.openxmlformats.org/wordprocessingml/2006/main" xmlns:w14="http://schemas.microsoft.com/office/word/2010/wordml" xmlns:w15="http://schemas.microsoft.com/office/word/2012/wordml" xmlns:wpg="http://schemas.microsoft.com/office/word/2010/wordprocessingGroup" xmlns:wpi="http://schemas.microsoft.com/office/word/2010/wordprocessingInk" xmlns:wne="http://schemas.microsoft.com/office/word/2006/wordml" xmlns:wps="http://schemas.microsoft.com/office/word/2010/wordprocessingShape" mc:Ignorable="w14 w15 wp14">
   <w:p>
     <w:pPr>
       <w:pStyle w:val="Header"/>
@@ -1934,7 +2358,7 @@
 </file>
 
 <file path=word/numbering.xml><?xml version="1.0" encoding="utf-8"?>
-<w:numbering xmlns:ve="http://schemas.openxmlformats.org/markup-compatibility/2006" xmlns:o="urn:schemas-microsoft-com:office:office" xmlns:r="http://schemas.openxmlformats.org/officeDocument/2006/relationships" xmlns:m="http://schemas.openxmlformats.org/officeDocument/2006/math" xmlns:v="urn:schemas-microsoft-com:vml" xmlns:wp="http://schemas.openxmlformats.org/drawingml/2006/wordprocessingDrawing" xmlns:w10="urn:schemas-microsoft-com:office:word" xmlns:w="http://schemas.openxmlformats.org/wordprocessingml/2006/main" xmlns:wne="http://schemas.microsoft.com/office/word/2006/wordml">
+<w:numbering xmlns:wpc="http://schemas.microsoft.com/office/word/2010/wordprocessingCanvas" xmlns:mc="http://schemas.openxmlformats.org/markup-compatibility/2006" xmlns:o="urn:schemas-microsoft-com:office:office" xmlns:r="http://schemas.openxmlformats.org/officeDocument/2006/relationships" xmlns:m="http://schemas.openxmlformats.org/officeDocument/2006/math" xmlns:v="urn:schemas-microsoft-com:vml" xmlns:wp14="http://schemas.microsoft.com/office/word/2010/wordprocessingDrawing" xmlns:wp="http://schemas.openxmlformats.org/drawingml/2006/wordprocessingDrawing" xmlns:w10="urn:schemas-microsoft-com:office:word" xmlns:w="http://schemas.openxmlformats.org/wordprocessingml/2006/main" xmlns:w14="http://schemas.microsoft.com/office/word/2010/wordml" xmlns:w15="http://schemas.microsoft.com/office/word/2012/wordml" xmlns:wpg="http://schemas.microsoft.com/office/word/2010/wordprocessingGroup" xmlns:wpi="http://schemas.microsoft.com/office/word/2010/wordprocessingInk" xmlns:wne="http://schemas.microsoft.com/office/word/2006/wordml" xmlns:wps="http://schemas.microsoft.com/office/word/2010/wordprocessingShape" mc:Ignorable="w14 w15 wp14">
   <w:abstractNum w:abstractNumId="0">
     <w:nsid w:val="007F2D4A"/>
     <w:multiLevelType w:val="multilevel"/>
@@ -3547,7 +3971,7 @@
 </file>
 
 <file path=word/styles.xml><?xml version="1.0" encoding="utf-8"?>
-<w:styles xmlns:r="http://schemas.openxmlformats.org/officeDocument/2006/relationships" xmlns:w="http://schemas.openxmlformats.org/wordprocessingml/2006/main">
+<w:styles xmlns:mc="http://schemas.openxmlformats.org/markup-compatibility/2006" xmlns:r="http://schemas.openxmlformats.org/officeDocument/2006/relationships" xmlns:w="http://schemas.openxmlformats.org/wordprocessingml/2006/main" xmlns:w14="http://schemas.microsoft.com/office/word/2010/wordml" xmlns:w15="http://schemas.microsoft.com/office/word/2012/wordml" mc:Ignorable="w14 w15">
   <w:docDefaults>
     <w:rPrDefault>
       <w:rPr>
@@ -3563,144 +3987,378 @@
       </w:pPr>
     </w:pPrDefault>
   </w:docDefaults>
-  <w:latentStyles w:defLockedState="0" w:defUIPriority="99" w:defSemiHidden="1" w:defUnhideWhenUsed="1" w:defQFormat="0" w:count="267">
-    <w:lsdException w:name="Normal" w:semiHidden="0" w:uiPriority="0" w:unhideWhenUsed="0" w:qFormat="1"/>
-    <w:lsdException w:name="heading 1" w:semiHidden="0" w:uiPriority="9" w:unhideWhenUsed="0" w:qFormat="1"/>
-    <w:lsdException w:name="heading 2" w:uiPriority="9" w:qFormat="1"/>
-    <w:lsdException w:name="heading 3" w:uiPriority="9" w:qFormat="1"/>
-    <w:lsdException w:name="heading 4" w:uiPriority="9" w:qFormat="1"/>
-    <w:lsdException w:name="heading 5" w:uiPriority="9" w:qFormat="1"/>
-    <w:lsdException w:name="heading 6" w:uiPriority="9" w:qFormat="1"/>
-    <w:lsdException w:name="heading 7" w:uiPriority="9" w:qFormat="1"/>
-    <w:lsdException w:name="heading 8" w:uiPriority="9" w:qFormat="1"/>
-    <w:lsdException w:name="heading 9" w:uiPriority="9" w:qFormat="1"/>
-    <w:lsdException w:name="toc 1" w:uiPriority="39"/>
-    <w:lsdException w:name="toc 2" w:uiPriority="39"/>
-    <w:lsdException w:name="toc 3" w:uiPriority="39"/>
-    <w:lsdException w:name="toc 4" w:uiPriority="39"/>
-    <w:lsdException w:name="toc 5" w:uiPriority="39"/>
-    <w:lsdException w:name="toc 6" w:uiPriority="39"/>
-    <w:lsdException w:name="toc 7" w:uiPriority="39"/>
-    <w:lsdException w:name="toc 8" w:uiPriority="39"/>
-    <w:lsdException w:name="toc 9" w:uiPriority="39"/>
-    <w:lsdException w:name="caption" w:uiPriority="35" w:qFormat="1"/>
-    <w:lsdException w:name="Title" w:semiHidden="0" w:uiPriority="10" w:unhideWhenUsed="0" w:qFormat="1"/>
-    <w:lsdException w:name="Default Paragraph Font" w:uiPriority="1"/>
-    <w:lsdException w:name="Subtitle" w:semiHidden="0" w:uiPriority="11" w:unhideWhenUsed="0" w:qFormat="1"/>
-    <w:lsdException w:name="Strong" w:semiHidden="0" w:uiPriority="22" w:unhideWhenUsed="0" w:qFormat="1"/>
-    <w:lsdException w:name="Emphasis" w:semiHidden="0" w:uiPriority="20" w:unhideWhenUsed="0" w:qFormat="1"/>
-    <w:lsdException w:name="Table Grid" w:semiHidden="0" w:uiPriority="59" w:unhideWhenUsed="0"/>
-    <w:lsdException w:name="Placeholder Text" w:unhideWhenUsed="0"/>
-    <w:lsdException w:name="No Spacing" w:semiHidden="0" w:uiPriority="1" w:unhideWhenUsed="0" w:qFormat="1"/>
-    <w:lsdException w:name="Light Shading" w:semiHidden="0" w:uiPriority="60" w:unhideWhenUsed="0"/>
-    <w:lsdException w:name="Light List" w:semiHidden="0" w:uiPriority="61" w:unhideWhenUsed="0"/>
-    <w:lsdException w:name="Light Grid" w:semiHidden="0" w:uiPriority="62" w:unhideWhenUsed="0"/>
-    <w:lsdException w:name="Medium Shading 1" w:semiHidden="0" w:uiPriority="63" w:unhideWhenUsed="0"/>
-    <w:lsdException w:name="Medium Shading 2" w:semiHidden="0" w:uiPriority="64" w:unhideWhenUsed="0"/>
-    <w:lsdException w:name="Medium List 1" w:semiHidden="0" w:uiPriority="65" w:unhideWhenUsed="0"/>
-    <w:lsdException w:name="Medium List 2" w:semiHidden="0" w:uiPriority="66" w:unhideWhenUsed="0"/>
-    <w:lsdException w:name="Medium Grid 1" w:semiHidden="0" w:uiPriority="67" w:unhideWhenUsed="0"/>
-    <w:lsdException w:name="Medium Grid 2" w:semiHidden="0" w:uiPriority="68" w:unhideWhenUsed="0"/>
-    <w:lsdException w:name="Medium Grid 3" w:semiHidden="0" w:uiPriority="69" w:unhideWhenUsed="0"/>
-    <w:lsdException w:name="Dark List" w:semiHidden="0" w:uiPriority="70" w:unhideWhenUsed="0"/>
-    <w:lsdException w:name="Colorful Shading" w:semiHidden="0" w:uiPriority="71" w:unhideWhenUsed="0"/>
-    <w:lsdException w:name="Colorful List" w:semiHidden="0" w:uiPriority="72" w:unhideWhenUsed="0"/>
-    <w:lsdException w:name="Colorful Grid" w:semiHidden="0" w:uiPriority="73" w:unhideWhenUsed="0"/>
-    <w:lsdException w:name="Light Shading Accent 1" w:semiHidden="0" w:uiPriority="60" w:unhideWhenUsed="0"/>
-    <w:lsdException w:name="Light List Accent 1" w:semiHidden="0" w:uiPriority="61" w:unhideWhenUsed="0"/>
-    <w:lsdException w:name="Light Grid Accent 1" w:semiHidden="0" w:uiPriority="62" w:unhideWhenUsed="0"/>
-    <w:lsdException w:name="Medium Shading 1 Accent 1" w:semiHidden="0" w:uiPriority="63" w:unhideWhenUsed="0"/>
-    <w:lsdException w:name="Medium Shading 2 Accent 1" w:semiHidden="0" w:uiPriority="64" w:unhideWhenUsed="0"/>
-    <w:lsdException w:name="Medium List 1 Accent 1" w:semiHidden="0" w:uiPriority="65" w:unhideWhenUsed="0"/>
-    <w:lsdException w:name="Revision" w:unhideWhenUsed="0"/>
-    <w:lsdException w:name="List Paragraph" w:semiHidden="0" w:uiPriority="34" w:unhideWhenUsed="0" w:qFormat="1"/>
-    <w:lsdException w:name="Quote" w:semiHidden="0" w:uiPriority="29" w:unhideWhenUsed="0" w:qFormat="1"/>
-    <w:lsdException w:name="Intense Quote" w:semiHidden="0" w:uiPriority="30" w:unhideWhenUsed="0" w:qFormat="1"/>
-    <w:lsdException w:name="Medium List 2 Accent 1" w:semiHidden="0" w:uiPriority="66" w:unhideWhenUsed="0"/>
-    <w:lsdException w:name="Medium Grid 1 Accent 1" w:semiHidden="0" w:uiPriority="67" w:unhideWhenUsed="0"/>
-    <w:lsdException w:name="Medium Grid 2 Accent 1" w:semiHidden="0" w:uiPriority="68" w:unhideWhenUsed="0"/>
-    <w:lsdException w:name="Medium Grid 3 Accent 1" w:semiHidden="0" w:uiPriority="69" w:unhideWhenUsed="0"/>
-    <w:lsdException w:name="Dark List Accent 1" w:semiHidden="0" w:uiPriority="70" w:unhideWhenUsed="0"/>
-    <w:lsdException w:name="Colorful Shading Accent 1" w:semiHidden="0" w:uiPriority="71" w:unhideWhenUsed="0"/>
-    <w:lsdException w:name="Colorful List Accent 1" w:semiHidden="0" w:uiPriority="72" w:unhideWhenUsed="0"/>
-    <w:lsdException w:name="Colorful Grid Accent 1" w:semiHidden="0" w:uiPriority="73" w:unhideWhenUsed="0"/>
-    <w:lsdException w:name="Light Shading Accent 2" w:semiHidden="0" w:uiPriority="60" w:unhideWhenUsed="0"/>
-    <w:lsdException w:name="Light List Accent 2" w:semiHidden="0" w:uiPriority="61" w:unhideWhenUsed="0"/>
-    <w:lsdException w:name="Light Grid Accent 2" w:semiHidden="0" w:uiPriority="62" w:unhideWhenUsed="0"/>
-    <w:lsdException w:name="Medium Shading 1 Accent 2" w:semiHidden="0" w:uiPriority="63" w:unhideWhenUsed="0"/>
-    <w:lsdException w:name="Medium Shading 2 Accent 2" w:semiHidden="0" w:uiPriority="64" w:unhideWhenUsed="0"/>
-    <w:lsdException w:name="Medium List 1 Accent 2" w:semiHidden="0" w:uiPriority="65" w:unhideWhenUsed="0"/>
-    <w:lsdException w:name="Medium List 2 Accent 2" w:semiHidden="0" w:uiPriority="66" w:unhideWhenUsed="0"/>
-    <w:lsdException w:name="Medium Grid 1 Accent 2" w:semiHidden="0" w:uiPriority="67" w:unhideWhenUsed="0"/>
-    <w:lsdException w:name="Medium Grid 2 Accent 2" w:semiHidden="0" w:uiPriority="68" w:unhideWhenUsed="0"/>
-    <w:lsdException w:name="Medium Grid 3 Accent 2" w:semiHidden="0" w:uiPriority="69" w:unhideWhenUsed="0"/>
-    <w:lsdException w:name="Dark List Accent 2" w:semiHidden="0" w:uiPriority="70" w:unhideWhenUsed="0"/>
-    <w:lsdException w:name="Colorful Shading Accent 2" w:semiHidden="0" w:uiPriority="71" w:unhideWhenUsed="0"/>
-    <w:lsdException w:name="Colorful List Accent 2" w:semiHidden="0" w:uiPriority="72" w:unhideWhenUsed="0"/>
-    <w:lsdException w:name="Colorful Grid Accent 2" w:semiHidden="0" w:uiPriority="73" w:unhideWhenUsed="0"/>
-    <w:lsdException w:name="Light Shading Accent 3" w:semiHidden="0" w:uiPriority="60" w:unhideWhenUsed="0"/>
-    <w:lsdException w:name="Light List Accent 3" w:semiHidden="0" w:uiPriority="61" w:unhideWhenUsed="0"/>
-    <w:lsdException w:name="Light Grid Accent 3" w:semiHidden="0" w:uiPriority="62" w:unhideWhenUsed="0"/>
-    <w:lsdException w:name="Medium Shading 1 Accent 3" w:semiHidden="0" w:uiPriority="63" w:unhideWhenUsed="0"/>
-    <w:lsdException w:name="Medium Shading 2 Accent 3" w:semiHidden="0" w:uiPriority="64" w:unhideWhenUsed="0"/>
-    <w:lsdException w:name="Medium List 1 Accent 3" w:semiHidden="0" w:uiPriority="65" w:unhideWhenUsed="0"/>
-    <w:lsdException w:name="Medium List 2 Accent 3" w:semiHidden="0" w:uiPriority="66" w:unhideWhenUsed="0"/>
-    <w:lsdException w:name="Medium Grid 1 Accent 3" w:semiHidden="0" w:uiPriority="67" w:unhideWhenUsed="0"/>
-    <w:lsdException w:name="Medium Grid 2 Accent 3" w:semiHidden="0" w:uiPriority="68" w:unhideWhenUsed="0"/>
-    <w:lsdException w:name="Medium Grid 3 Accent 3" w:semiHidden="0" w:uiPriority="69" w:unhideWhenUsed="0"/>
-    <w:lsdException w:name="Dark List Accent 3" w:semiHidden="0" w:uiPriority="70" w:unhideWhenUsed="0"/>
-    <w:lsdException w:name="Colorful Shading Accent 3" w:semiHidden="0" w:uiPriority="71" w:unhideWhenUsed="0"/>
-    <w:lsdException w:name="Colorful List Accent 3" w:semiHidden="0" w:uiPriority="72" w:unhideWhenUsed="0"/>
-    <w:lsdException w:name="Colorful Grid Accent 3" w:semiHidden="0" w:uiPriority="73" w:unhideWhenUsed="0"/>
-    <w:lsdException w:name="Light Shading Accent 4" w:semiHidden="0" w:uiPriority="60" w:unhideWhenUsed="0"/>
-    <w:lsdException w:name="Light List Accent 4" w:semiHidden="0" w:uiPriority="61" w:unhideWhenUsed="0"/>
-    <w:lsdException w:name="Light Grid Accent 4" w:semiHidden="0" w:uiPriority="62" w:unhideWhenUsed="0"/>
-    <w:lsdException w:name="Medium Shading 1 Accent 4" w:semiHidden="0" w:uiPriority="63" w:unhideWhenUsed="0"/>
-    <w:lsdException w:name="Medium Shading 2 Accent 4" w:semiHidden="0" w:uiPriority="64" w:unhideWhenUsed="0"/>
-    <w:lsdException w:name="Medium List 1 Accent 4" w:semiHidden="0" w:uiPriority="65" w:unhideWhenUsed="0"/>
-    <w:lsdException w:name="Medium List 2 Accent 4" w:semiHidden="0" w:uiPriority="66" w:unhideWhenUsed="0"/>
-    <w:lsdException w:name="Medium Grid 1 Accent 4" w:semiHidden="0" w:uiPriority="67" w:unhideWhenUsed="0"/>
-    <w:lsdException w:name="Medium Grid 2 Accent 4" w:semiHidden="0" w:uiPriority="68" w:unhideWhenUsed="0"/>
-    <w:lsdException w:name="Medium Grid 3 Accent 4" w:semiHidden="0" w:uiPriority="69" w:unhideWhenUsed="0"/>
-    <w:lsdException w:name="Dark List Accent 4" w:semiHidden="0" w:uiPriority="70" w:unhideWhenUsed="0"/>
-    <w:lsdException w:name="Colorful Shading Accent 4" w:semiHidden="0" w:uiPriority="71" w:unhideWhenUsed="0"/>
-    <w:lsdException w:name="Colorful List Accent 4" w:semiHidden="0" w:uiPriority="72" w:unhideWhenUsed="0"/>
-    <w:lsdException w:name="Colorful Grid Accent 4" w:semiHidden="0" w:uiPriority="73" w:unhideWhenUsed="0"/>
-    <w:lsdException w:name="Light Shading Accent 5" w:semiHidden="0" w:uiPriority="60" w:unhideWhenUsed="0"/>
-    <w:lsdException w:name="Light List Accent 5" w:semiHidden="0" w:uiPriority="61" w:unhideWhenUsed="0"/>
-    <w:lsdException w:name="Light Grid Accent 5" w:semiHidden="0" w:uiPriority="62" w:unhideWhenUsed="0"/>
-    <w:lsdException w:name="Medium Shading 1 Accent 5" w:semiHidden="0" w:uiPriority="63" w:unhideWhenUsed="0"/>
-    <w:lsdException w:name="Medium Shading 2 Accent 5" w:semiHidden="0" w:uiPriority="64" w:unhideWhenUsed="0"/>
-    <w:lsdException w:name="Medium List 1 Accent 5" w:semiHidden="0" w:uiPriority="65" w:unhideWhenUsed="0"/>
-    <w:lsdException w:name="Medium List 2 Accent 5" w:semiHidden="0" w:uiPriority="66" w:unhideWhenUsed="0"/>
-    <w:lsdException w:name="Medium Grid 1 Accent 5" w:semiHidden="0" w:uiPriority="67" w:unhideWhenUsed="0"/>
-    <w:lsdException w:name="Medium Grid 2 Accent 5" w:semiHidden="0" w:uiPriority="68" w:unhideWhenUsed="0"/>
-    <w:lsdException w:name="Medium Grid 3 Accent 5" w:semiHidden="0" w:uiPriority="69" w:unhideWhenUsed="0"/>
-    <w:lsdException w:name="Dark List Accent 5" w:semiHidden="0" w:uiPriority="70" w:unhideWhenUsed="0"/>
-    <w:lsdException w:name="Colorful Shading Accent 5" w:semiHidden="0" w:uiPriority="71" w:unhideWhenUsed="0"/>
-    <w:lsdException w:name="Colorful List Accent 5" w:semiHidden="0" w:uiPriority="72" w:unhideWhenUsed="0"/>
-    <w:lsdException w:name="Colorful Grid Accent 5" w:semiHidden="0" w:uiPriority="73" w:unhideWhenUsed="0"/>
-    <w:lsdException w:name="Light Shading Accent 6" w:semiHidden="0" w:uiPriority="60" w:unhideWhenUsed="0"/>
-    <w:lsdException w:name="Light List Accent 6" w:semiHidden="0" w:uiPriority="61" w:unhideWhenUsed="0"/>
-    <w:lsdException w:name="Light Grid Accent 6" w:semiHidden="0" w:uiPriority="62" w:unhideWhenUsed="0"/>
-    <w:lsdException w:name="Medium Shading 1 Accent 6" w:semiHidden="0" w:uiPriority="63" w:unhideWhenUsed="0"/>
-    <w:lsdException w:name="Medium Shading 2 Accent 6" w:semiHidden="0" w:uiPriority="64" w:unhideWhenUsed="0"/>
-    <w:lsdException w:name="Medium List 1 Accent 6" w:semiHidden="0" w:uiPriority="65" w:unhideWhenUsed="0"/>
-    <w:lsdException w:name="Medium List 2 Accent 6" w:semiHidden="0" w:uiPriority="66" w:unhideWhenUsed="0"/>
-    <w:lsdException w:name="Medium Grid 1 Accent 6" w:semiHidden="0" w:uiPriority="67" w:unhideWhenUsed="0"/>
-    <w:lsdException w:name="Medium Grid 2 Accent 6" w:semiHidden="0" w:uiPriority="68" w:unhideWhenUsed="0"/>
-    <w:lsdException w:name="Medium Grid 3 Accent 6" w:semiHidden="0" w:uiPriority="69" w:unhideWhenUsed="0"/>
-    <w:lsdException w:name="Dark List Accent 6" w:semiHidden="0" w:uiPriority="70" w:unhideWhenUsed="0"/>
-    <w:lsdException w:name="Colorful Shading Accent 6" w:semiHidden="0" w:uiPriority="71" w:unhideWhenUsed="0"/>
-    <w:lsdException w:name="Colorful List Accent 6" w:semiHidden="0" w:uiPriority="72" w:unhideWhenUsed="0"/>
-    <w:lsdException w:name="Colorful Grid Accent 6" w:semiHidden="0" w:uiPriority="73" w:unhideWhenUsed="0"/>
-    <w:lsdException w:name="Subtle Emphasis" w:semiHidden="0" w:uiPriority="19" w:unhideWhenUsed="0" w:qFormat="1"/>
-    <w:lsdException w:name="Intense Emphasis" w:semiHidden="0" w:uiPriority="21" w:unhideWhenUsed="0" w:qFormat="1"/>
-    <w:lsdException w:name="Subtle Reference" w:semiHidden="0" w:uiPriority="31" w:unhideWhenUsed="0" w:qFormat="1"/>
-    <w:lsdException w:name="Intense Reference" w:semiHidden="0" w:uiPriority="32" w:unhideWhenUsed="0" w:qFormat="1"/>
-    <w:lsdException w:name="Book Title" w:semiHidden="0" w:uiPriority="33" w:unhideWhenUsed="0" w:qFormat="1"/>
-    <w:lsdException w:name="Bibliography" w:uiPriority="37"/>
-    <w:lsdException w:name="TOC Heading" w:uiPriority="39" w:qFormat="1"/>
+  <w:latentStyles w:defLockedState="0" w:defUIPriority="99" w:defSemiHidden="0" w:defUnhideWhenUsed="0" w:defQFormat="0" w:count="371">
+    <w:lsdException w:name="Normal" w:uiPriority="0" w:qFormat="1"/>
+    <w:lsdException w:name="heading 1" w:uiPriority="9" w:qFormat="1"/>
+    <w:lsdException w:name="heading 2" w:semiHidden="1" w:uiPriority="9" w:unhideWhenUsed="1" w:qFormat="1"/>
+    <w:lsdException w:name="heading 3" w:semiHidden="1" w:uiPriority="9" w:unhideWhenUsed="1" w:qFormat="1"/>
+    <w:lsdException w:name="heading 4" w:semiHidden="1" w:uiPriority="9" w:unhideWhenUsed="1" w:qFormat="1"/>
+    <w:lsdException w:name="heading 5" w:semiHidden="1" w:uiPriority="9" w:unhideWhenUsed="1" w:qFormat="1"/>
+    <w:lsdException w:name="heading 6" w:semiHidden="1" w:uiPriority="9" w:unhideWhenUsed="1" w:qFormat="1"/>
+    <w:lsdException w:name="heading 7" w:semiHidden="1" w:uiPriority="9" w:unhideWhenUsed="1" w:qFormat="1"/>
+    <w:lsdException w:name="heading 8" w:semiHidden="1" w:uiPriority="9" w:unhideWhenUsed="1" w:qFormat="1"/>
+    <w:lsdException w:name="heading 9" w:semiHidden="1" w:uiPriority="9" w:unhideWhenUsed="1" w:qFormat="1"/>
+    <w:lsdException w:name="index 1" w:semiHidden="1" w:unhideWhenUsed="1"/>
+    <w:lsdException w:name="index 2" w:semiHidden="1" w:unhideWhenUsed="1"/>
+    <w:lsdException w:name="index 3" w:semiHidden="1" w:unhideWhenUsed="1"/>
+    <w:lsdException w:name="index 4" w:semiHidden="1" w:unhideWhenUsed="1"/>
+    <w:lsdException w:name="index 5" w:semiHidden="1" w:unhideWhenUsed="1"/>
+    <w:lsdException w:name="index 6" w:semiHidden="1" w:unhideWhenUsed="1"/>
+    <w:lsdException w:name="index 7" w:semiHidden="1" w:unhideWhenUsed="1"/>
+    <w:lsdException w:name="index 8" w:semiHidden="1" w:unhideWhenUsed="1"/>
+    <w:lsdException w:name="index 9" w:semiHidden="1" w:unhideWhenUsed="1"/>
+    <w:lsdException w:name="toc 1" w:semiHidden="1" w:uiPriority="39" w:unhideWhenUsed="1"/>
+    <w:lsdException w:name="toc 2" w:semiHidden="1" w:uiPriority="39" w:unhideWhenUsed="1"/>
+    <w:lsdException w:name="toc 3" w:semiHidden="1" w:uiPriority="39" w:unhideWhenUsed="1"/>
+    <w:lsdException w:name="toc 4" w:semiHidden="1" w:uiPriority="39" w:unhideWhenUsed="1"/>
+    <w:lsdException w:name="toc 5" w:semiHidden="1" w:uiPriority="39" w:unhideWhenUsed="1"/>
+    <w:lsdException w:name="toc 6" w:semiHidden="1" w:uiPriority="39" w:unhideWhenUsed="1"/>
+    <w:lsdException w:name="toc 7" w:semiHidden="1" w:uiPriority="39" w:unhideWhenUsed="1"/>
+    <w:lsdException w:name="toc 8" w:semiHidden="1" w:uiPriority="39" w:unhideWhenUsed="1"/>
+    <w:lsdException w:name="toc 9" w:semiHidden="1" w:uiPriority="39" w:unhideWhenUsed="1"/>
+    <w:lsdException w:name="Normal Indent" w:semiHidden="1" w:unhideWhenUsed="1"/>
+    <w:lsdException w:name="footnote text" w:semiHidden="1" w:unhideWhenUsed="1"/>
+    <w:lsdException w:name="annotation text" w:semiHidden="1" w:unhideWhenUsed="1"/>
+    <w:lsdException w:name="header" w:semiHidden="1" w:unhideWhenUsed="1"/>
+    <w:lsdException w:name="footer" w:semiHidden="1" w:unhideWhenUsed="1"/>
+    <w:lsdException w:name="index heading" w:semiHidden="1" w:unhideWhenUsed="1"/>
+    <w:lsdException w:name="caption" w:semiHidden="1" w:uiPriority="35" w:unhideWhenUsed="1" w:qFormat="1"/>
+    <w:lsdException w:name="table of figures" w:semiHidden="1" w:unhideWhenUsed="1"/>
+    <w:lsdException w:name="envelope address" w:semiHidden="1" w:unhideWhenUsed="1"/>
+    <w:lsdException w:name="envelope return" w:semiHidden="1" w:unhideWhenUsed="1"/>
+    <w:lsdException w:name="footnote reference" w:semiHidden="1" w:unhideWhenUsed="1"/>
+    <w:lsdException w:name="annotation reference" w:semiHidden="1" w:unhideWhenUsed="1"/>
+    <w:lsdException w:name="line number" w:semiHidden="1" w:unhideWhenUsed="1"/>
+    <w:lsdException w:name="page number" w:semiHidden="1" w:unhideWhenUsed="1"/>
+    <w:lsdException w:name="endnote reference" w:semiHidden="1" w:unhideWhenUsed="1"/>
+    <w:lsdException w:name="endnote text" w:semiHidden="1" w:unhideWhenUsed="1"/>
+    <w:lsdException w:name="table of authorities" w:semiHidden="1" w:unhideWhenUsed="1"/>
+    <w:lsdException w:name="macro" w:semiHidden="1" w:unhideWhenUsed="1"/>
+    <w:lsdException w:name="toa heading" w:semiHidden="1" w:unhideWhenUsed="1"/>
+    <w:lsdException w:name="List" w:semiHidden="1" w:unhideWhenUsed="1"/>
+    <w:lsdException w:name="List Bullet" w:semiHidden="1" w:unhideWhenUsed="1"/>
+    <w:lsdException w:name="List Number" w:semiHidden="1" w:unhideWhenUsed="1"/>
+    <w:lsdException w:name="List 2" w:semiHidden="1" w:unhideWhenUsed="1"/>
+    <w:lsdException w:name="List 3" w:semiHidden="1" w:unhideWhenUsed="1"/>
+    <w:lsdException w:name="List 4" w:semiHidden="1" w:unhideWhenUsed="1"/>
+    <w:lsdException w:name="List 5" w:semiHidden="1" w:unhideWhenUsed="1"/>
+    <w:lsdException w:name="List Bullet 2" w:semiHidden="1" w:unhideWhenUsed="1"/>
+    <w:lsdException w:name="List Bullet 3" w:semiHidden="1" w:unhideWhenUsed="1"/>
+    <w:lsdException w:name="List Bullet 4" w:semiHidden="1" w:unhideWhenUsed="1"/>
+    <w:lsdException w:name="List Bullet 5" w:semiHidden="1" w:unhideWhenUsed="1"/>
+    <w:lsdException w:name="List Number 2" w:semiHidden="1" w:unhideWhenUsed="1"/>
+    <w:lsdException w:name="List Number 3" w:semiHidden="1" w:unhideWhenUsed="1"/>
+    <w:lsdException w:name="List Number 4" w:semiHidden="1" w:unhideWhenUsed="1"/>
+    <w:lsdException w:name="List Number 5" w:semiHidden="1" w:unhideWhenUsed="1"/>
+    <w:lsdException w:name="Title" w:uiPriority="10" w:qFormat="1"/>
+    <w:lsdException w:name="Closing" w:semiHidden="1" w:unhideWhenUsed="1"/>
+    <w:lsdException w:name="Signature" w:semiHidden="1" w:unhideWhenUsed="1"/>
+    <w:lsdException w:name="Default Paragraph Font" w:semiHidden="1" w:uiPriority="1" w:unhideWhenUsed="1"/>
+    <w:lsdException w:name="Body Text" w:semiHidden="1" w:unhideWhenUsed="1"/>
+    <w:lsdException w:name="Body Text Indent" w:semiHidden="1" w:unhideWhenUsed="1"/>
+    <w:lsdException w:name="List Continue" w:semiHidden="1" w:unhideWhenUsed="1"/>
+    <w:lsdException w:name="List Continue 2" w:semiHidden="1" w:unhideWhenUsed="1"/>
+    <w:lsdException w:name="List Continue 3" w:semiHidden="1" w:unhideWhenUsed="1"/>
+    <w:lsdException w:name="List Continue 4" w:semiHidden="1" w:unhideWhenUsed="1"/>
+    <w:lsdException w:name="List Continue 5" w:semiHidden="1" w:unhideWhenUsed="1"/>
+    <w:lsdException w:name="Message Header" w:semiHidden="1" w:unhideWhenUsed="1"/>
+    <w:lsdException w:name="Subtitle" w:uiPriority="11" w:qFormat="1"/>
+    <w:lsdException w:name="Salutation" w:semiHidden="1" w:unhideWhenUsed="1"/>
+    <w:lsdException w:name="Date" w:semiHidden="1" w:unhideWhenUsed="1"/>
+    <w:lsdException w:name="Body Text First Indent" w:semiHidden="1" w:unhideWhenUsed="1"/>
+    <w:lsdException w:name="Body Text First Indent 2" w:semiHidden="1" w:unhideWhenUsed="1"/>
+    <w:lsdException w:name="Note Heading" w:semiHidden="1" w:unhideWhenUsed="1"/>
+    <w:lsdException w:name="Body Text 2" w:semiHidden="1" w:unhideWhenUsed="1"/>
+    <w:lsdException w:name="Body Text 3" w:semiHidden="1" w:unhideWhenUsed="1"/>
+    <w:lsdException w:name="Body Text Indent 2" w:semiHidden="1" w:unhideWhenUsed="1"/>
+    <w:lsdException w:name="Body Text Indent 3" w:semiHidden="1" w:unhideWhenUsed="1"/>
+    <w:lsdException w:name="Block Text" w:semiHidden="1" w:unhideWhenUsed="1"/>
+    <w:lsdException w:name="Hyperlink" w:semiHidden="1" w:unhideWhenUsed="1"/>
+    <w:lsdException w:name="FollowedHyperlink" w:semiHidden="1" w:unhideWhenUsed="1"/>
+    <w:lsdException w:name="Strong" w:uiPriority="22" w:qFormat="1"/>
+    <w:lsdException w:name="Emphasis" w:uiPriority="20" w:qFormat="1"/>
+    <w:lsdException w:name="Document Map" w:semiHidden="1" w:unhideWhenUsed="1"/>
+    <w:lsdException w:name="Plain Text" w:semiHidden="1" w:unhideWhenUsed="1"/>
+    <w:lsdException w:name="E-mail Signature" w:semiHidden="1" w:unhideWhenUsed="1"/>
+    <w:lsdException w:name="HTML Top of Form" w:semiHidden="1" w:unhideWhenUsed="1"/>
+    <w:lsdException w:name="HTML Bottom of Form" w:semiHidden="1" w:unhideWhenUsed="1"/>
+    <w:lsdException w:name="Normal (Web)" w:semiHidden="1" w:unhideWhenUsed="1"/>
+    <w:lsdException w:name="HTML Acronym" w:semiHidden="1" w:unhideWhenUsed="1"/>
+    <w:lsdException w:name="HTML Address" w:semiHidden="1" w:unhideWhenUsed="1"/>
+    <w:lsdException w:name="HTML Cite" w:semiHidden="1" w:unhideWhenUsed="1"/>
+    <w:lsdException w:name="HTML Code" w:semiHidden="1" w:unhideWhenUsed="1"/>
+    <w:lsdException w:name="HTML Definition" w:semiHidden="1" w:unhideWhenUsed="1"/>
+    <w:lsdException w:name="HTML Keyboard" w:semiHidden="1" w:unhideWhenUsed="1"/>
+    <w:lsdException w:name="HTML Preformatted" w:semiHidden="1" w:unhideWhenUsed="1"/>
+    <w:lsdException w:name="HTML Sample" w:semiHidden="1" w:unhideWhenUsed="1"/>
+    <w:lsdException w:name="HTML Typewriter" w:semiHidden="1" w:unhideWhenUsed="1"/>
+    <w:lsdException w:name="HTML Variable" w:semiHidden="1" w:unhideWhenUsed="1"/>
+    <w:lsdException w:name="Normal Table" w:semiHidden="1" w:unhideWhenUsed="1"/>
+    <w:lsdException w:name="annotation subject" w:semiHidden="1" w:unhideWhenUsed="1"/>
+    <w:lsdException w:name="No List" w:semiHidden="1" w:unhideWhenUsed="1"/>
+    <w:lsdException w:name="Outline List 1" w:semiHidden="1" w:unhideWhenUsed="1"/>
+    <w:lsdException w:name="Outline List 2" w:semiHidden="1" w:unhideWhenUsed="1"/>
+    <w:lsdException w:name="Outline List 3" w:semiHidden="1" w:unhideWhenUsed="1"/>
+    <w:lsdException w:name="Table Simple 1" w:semiHidden="1" w:unhideWhenUsed="1"/>
+    <w:lsdException w:name="Table Simple 2" w:semiHidden="1" w:unhideWhenUsed="1"/>
+    <w:lsdException w:name="Table Simple 3" w:semiHidden="1" w:unhideWhenUsed="1"/>
+    <w:lsdException w:name="Table Classic 1" w:semiHidden="1" w:unhideWhenUsed="1"/>
+    <w:lsdException w:name="Table Classic 2" w:semiHidden="1" w:unhideWhenUsed="1"/>
+    <w:lsdException w:name="Table Classic 3" w:semiHidden="1" w:unhideWhenUsed="1"/>
+    <w:lsdException w:name="Table Classic 4" w:semiHidden="1" w:unhideWhenUsed="1"/>
+    <w:lsdException w:name="Table Colorful 1" w:semiHidden="1" w:unhideWhenUsed="1"/>
+    <w:lsdException w:name="Table Colorful 2" w:semiHidden="1" w:unhideWhenUsed="1"/>
+    <w:lsdException w:name="Table Colorful 3" w:semiHidden="1" w:unhideWhenUsed="1"/>
+    <w:lsdException w:name="Table Columns 1" w:semiHidden="1" w:unhideWhenUsed="1"/>
+    <w:lsdException w:name="Table Columns 2" w:semiHidden="1" w:unhideWhenUsed="1"/>
+    <w:lsdException w:name="Table Columns 3" w:semiHidden="1" w:unhideWhenUsed="1"/>
+    <w:lsdException w:name="Table Columns 4" w:semiHidden="1" w:unhideWhenUsed="1"/>
+    <w:lsdException w:name="Table Columns 5" w:semiHidden="1" w:unhideWhenUsed="1"/>
+    <w:lsdException w:name="Table Grid 1" w:semiHidden="1" w:unhideWhenUsed="1"/>
+    <w:lsdException w:name="Table Grid 2" w:semiHidden="1" w:unhideWhenUsed="1"/>
+    <w:lsdException w:name="Table Grid 3" w:semiHidden="1" w:unhideWhenUsed="1"/>
+    <w:lsdException w:name="Table Grid 4" w:semiHidden="1" w:unhideWhenUsed="1"/>
+    <w:lsdException w:name="Table Grid 5" w:semiHidden="1" w:unhideWhenUsed="1"/>
+    <w:lsdException w:name="Table Grid 6" w:semiHidden="1" w:unhideWhenUsed="1"/>
+    <w:lsdException w:name="Table Grid 7" w:semiHidden="1" w:unhideWhenUsed="1"/>
+    <w:lsdException w:name="Table Grid 8" w:semiHidden="1" w:unhideWhenUsed="1"/>
+    <w:lsdException w:name="Table List 1" w:semiHidden="1" w:unhideWhenUsed="1"/>
+    <w:lsdException w:name="Table List 2" w:semiHidden="1" w:unhideWhenUsed="1"/>
+    <w:lsdException w:name="Table List 3" w:semiHidden="1" w:unhideWhenUsed="1"/>
+    <w:lsdException w:name="Table List 4" w:semiHidden="1" w:unhideWhenUsed="1"/>
+    <w:lsdException w:name="Table List 5" w:semiHidden="1" w:unhideWhenUsed="1"/>
+    <w:lsdException w:name="Table List 6" w:semiHidden="1" w:unhideWhenUsed="1"/>
+    <w:lsdException w:name="Table List 7" w:semiHidden="1" w:unhideWhenUsed="1"/>
+    <w:lsdException w:name="Table List 8" w:semiHidden="1" w:unhideWhenUsed="1"/>
+    <w:lsdException w:name="Table 3D effects 1" w:semiHidden="1" w:unhideWhenUsed="1"/>
+    <w:lsdException w:name="Table 3D effects 2" w:semiHidden="1" w:unhideWhenUsed="1"/>
+    <w:lsdException w:name="Table 3D effects 3" w:semiHidden="1" w:unhideWhenUsed="1"/>
+    <w:lsdException w:name="Table Contemporary" w:semiHidden="1" w:unhideWhenUsed="1"/>
+    <w:lsdException w:name="Table Elegant" w:semiHidden="1" w:unhideWhenUsed="1"/>
+    <w:lsdException w:name="Table Professional" w:semiHidden="1" w:unhideWhenUsed="1"/>
+    <w:lsdException w:name="Table Subtle 1" w:semiHidden="1" w:unhideWhenUsed="1"/>
+    <w:lsdException w:name="Table Subtle 2" w:semiHidden="1" w:unhideWhenUsed="1"/>
+    <w:lsdException w:name="Table Web 1" w:semiHidden="1" w:unhideWhenUsed="1"/>
+    <w:lsdException w:name="Table Web 2" w:semiHidden="1" w:unhideWhenUsed="1"/>
+    <w:lsdException w:name="Table Web 3" w:semiHidden="1" w:unhideWhenUsed="1"/>
+    <w:lsdException w:name="Balloon Text" w:semiHidden="1" w:unhideWhenUsed="1"/>
+    <w:lsdException w:name="Table Grid" w:uiPriority="59"/>
+    <w:lsdException w:name="Table Theme" w:semiHidden="1" w:unhideWhenUsed="1"/>
+    <w:lsdException w:name="Placeholder Text" w:semiHidden="1"/>
+    <w:lsdException w:name="No Spacing" w:uiPriority="1" w:qFormat="1"/>
+    <w:lsdException w:name="Light Shading" w:uiPriority="60"/>
+    <w:lsdException w:name="Light List" w:uiPriority="61"/>
+    <w:lsdException w:name="Light Grid" w:uiPriority="62"/>
+    <w:lsdException w:name="Medium Shading 1" w:uiPriority="63"/>
+    <w:lsdException w:name="Medium Shading 2" w:uiPriority="64"/>
+    <w:lsdException w:name="Medium List 1" w:uiPriority="65"/>
+    <w:lsdException w:name="Medium List 2" w:uiPriority="66"/>
+    <w:lsdException w:name="Medium Grid 1" w:uiPriority="67"/>
+    <w:lsdException w:name="Medium Grid 2" w:uiPriority="68"/>
+    <w:lsdException w:name="Medium Grid 3" w:uiPriority="69"/>
+    <w:lsdException w:name="Dark List" w:uiPriority="70"/>
+    <w:lsdException w:name="Colorful Shading" w:uiPriority="71"/>
+    <w:lsdException w:name="Colorful List" w:uiPriority="72"/>
+    <w:lsdException w:name="Colorful Grid" w:uiPriority="73"/>
+    <w:lsdException w:name="Light Shading Accent 1" w:uiPriority="60"/>
+    <w:lsdException w:name="Light List Accent 1" w:uiPriority="61"/>
+    <w:lsdException w:name="Light Grid Accent 1" w:uiPriority="62"/>
+    <w:lsdException w:name="Medium Shading 1 Accent 1" w:uiPriority="63"/>
+    <w:lsdException w:name="Medium Shading 2 Accent 1" w:uiPriority="64"/>
+    <w:lsdException w:name="Medium List 1 Accent 1" w:uiPriority="65"/>
+    <w:lsdException w:name="Revision" w:semiHidden="1"/>
+    <w:lsdException w:name="List Paragraph" w:uiPriority="34" w:qFormat="1"/>
+    <w:lsdException w:name="Quote" w:uiPriority="29" w:qFormat="1"/>
+    <w:lsdException w:name="Intense Quote" w:uiPriority="30" w:qFormat="1"/>
+    <w:lsdException w:name="Medium List 2 Accent 1" w:uiPriority="66"/>
+    <w:lsdException w:name="Medium Grid 1 Accent 1" w:uiPriority="67"/>
+    <w:lsdException w:name="Medium Grid 2 Accent 1" w:uiPriority="68"/>
+    <w:lsdException w:name="Medium Grid 3 Accent 1" w:uiPriority="69"/>
+    <w:lsdException w:name="Dark List Accent 1" w:uiPriority="70"/>
+    <w:lsdException w:name="Colorful Shading Accent 1" w:uiPriority="71"/>
+    <w:lsdException w:name="Colorful List Accent 1" w:uiPriority="72"/>
+    <w:lsdException w:name="Colorful Grid Accent 1" w:uiPriority="73"/>
+    <w:lsdException w:name="Light Shading Accent 2" w:uiPriority="60"/>
+    <w:lsdException w:name="Light List Accent 2" w:uiPriority="61"/>
+    <w:lsdException w:name="Light Grid Accent 2" w:uiPriority="62"/>
+    <w:lsdException w:name="Medium Shading 1 Accent 2" w:uiPriority="63"/>
+    <w:lsdException w:name="Medium Shading 2 Accent 2" w:uiPriority="64"/>
+    <w:lsdException w:name="Medium List 1 Accent 2" w:uiPriority="65"/>
+    <w:lsdException w:name="Medium List 2 Accent 2" w:uiPriority="66"/>
+    <w:lsdException w:name="Medium Grid 1 Accent 2" w:uiPriority="67"/>
+    <w:lsdException w:name="Medium Grid 2 Accent 2" w:uiPriority="68"/>
+    <w:lsdException w:name="Medium Grid 3 Accent 2" w:uiPriority="69"/>
+    <w:lsdException w:name="Dark List Accent 2" w:uiPriority="70"/>
+    <w:lsdException w:name="Colorful Shading Accent 2" w:uiPriority="71"/>
+    <w:lsdException w:name="Colorful List Accent 2" w:uiPriority="72"/>
+    <w:lsdException w:name="Colorful Grid Accent 2" w:uiPriority="73"/>
+    <w:lsdException w:name="Light Shading Accent 3" w:uiPriority="60"/>
+    <w:lsdException w:name="Light List Accent 3" w:uiPriority="61"/>
+    <w:lsdException w:name="Light Grid Accent 3" w:uiPriority="62"/>
+    <w:lsdException w:name="Medium Shading 1 Accent 3" w:uiPriority="63"/>
+    <w:lsdException w:name="Medium Shading 2 Accent 3" w:uiPriority="64"/>
+    <w:lsdException w:name="Medium List 1 Accent 3" w:uiPriority="65"/>
+    <w:lsdException w:name="Medium List 2 Accent 3" w:uiPriority="66"/>
+    <w:lsdException w:name="Medium Grid 1 Accent 3" w:uiPriority="67"/>
+    <w:lsdException w:name="Medium Grid 2 Accent 3" w:uiPriority="68"/>
+    <w:lsdException w:name="Medium Grid 3 Accent 3" w:uiPriority="69"/>
+    <w:lsdException w:name="Dark List Accent 3" w:uiPriority="70"/>
+    <w:lsdException w:name="Colorful Shading Accent 3" w:uiPriority="71"/>
+    <w:lsdException w:name="Colorful List Accent 3" w:uiPriority="72"/>
+    <w:lsdException w:name="Colorful Grid Accent 3" w:uiPriority="73"/>
+    <w:lsdException w:name="Light Shading Accent 4" w:uiPriority="60"/>
+    <w:lsdException w:name="Light List Accent 4" w:uiPriority="61"/>
+    <w:lsdException w:name="Light Grid Accent 4" w:uiPriority="62"/>
+    <w:lsdException w:name="Medium Shading 1 Accent 4" w:uiPriority="63"/>
+    <w:lsdException w:name="Medium Shading 2 Accent 4" w:uiPriority="64"/>
+    <w:lsdException w:name="Medium List 1 Accent 4" w:uiPriority="65"/>
+    <w:lsdException w:name="Medium List 2 Accent 4" w:uiPriority="66"/>
+    <w:lsdException w:name="Medium Grid 1 Accent 4" w:uiPriority="67"/>
+    <w:lsdException w:name="Medium Grid 2 Accent 4" w:uiPriority="68"/>
+    <w:lsdException w:name="Medium Grid 3 Accent 4" w:uiPriority="69"/>
+    <w:lsdException w:name="Dark List Accent 4" w:uiPriority="70"/>
+    <w:lsdException w:name="Colorful Shading Accent 4" w:uiPriority="71"/>
+    <w:lsdException w:name="Colorful List Accent 4" w:uiPriority="72"/>
+    <w:lsdException w:name="Colorful Grid Accent 4" w:uiPriority="73"/>
+    <w:lsdException w:name="Light Shading Accent 5" w:uiPriority="60"/>
+    <w:lsdException w:name="Light List Accent 5" w:uiPriority="61"/>
+    <w:lsdException w:name="Light Grid Accent 5" w:uiPriority="62"/>
+    <w:lsdException w:name="Medium Shading 1 Accent 5" w:uiPriority="63"/>
+    <w:lsdException w:name="Medium Shading 2 Accent 5" w:uiPriority="64"/>
+    <w:lsdException w:name="Medium List 1 Accent 5" w:uiPriority="65"/>
+    <w:lsdException w:name="Medium List 2 Accent 5" w:uiPriority="66"/>
+    <w:lsdException w:name="Medium Grid 1 Accent 5" w:uiPriority="67"/>
+    <w:lsdException w:name="Medium Grid 2 Accent 5" w:uiPriority="68"/>
+    <w:lsdException w:name="Medium Grid 3 Accent 5" w:uiPriority="69"/>
+    <w:lsdException w:name="Dark List Accent 5" w:uiPriority="70"/>
+    <w:lsdException w:name="Colorful Shading Accent 5" w:uiPriority="71"/>
+    <w:lsdException w:name="Colorful List Accent 5" w:uiPriority="72"/>
+    <w:lsdException w:name="Colorful Grid Accent 5" w:uiPriority="73"/>
+    <w:lsdException w:name="Light Shading Accent 6" w:uiPriority="60"/>
+    <w:lsdException w:name="Light List Accent 6" w:uiPriority="61"/>
+    <w:lsdException w:name="Light Grid Accent 6" w:uiPriority="62"/>
+    <w:lsdException w:name="Medium Shading 1 Accent 6" w:uiPriority="63"/>
+    <w:lsdException w:name="Medium Shading 2 Accent 6" w:uiPriority="64"/>
+    <w:lsdException w:name="Medium List 1 Accent 6" w:uiPriority="65"/>
+    <w:lsdException w:name="Medium List 2 Accent 6" w:uiPriority="66"/>
+    <w:lsdException w:name="Medium Grid 1 Accent 6" w:uiPriority="67"/>
+    <w:lsdException w:name="Medium Grid 2 Accent 6" w:uiPriority="68"/>
+    <w:lsdException w:name="Medium Grid 3 Accent 6" w:uiPriority="69"/>
+    <w:lsdException w:name="Dark List Accent 6" w:uiPriority="70"/>
+    <w:lsdException w:name="Colorful Shading Accent 6" w:uiPriority="71"/>
+    <w:lsdException w:name="Colorful List Accent 6" w:uiPriority="72"/>
+    <w:lsdException w:name="Colorful Grid Accent 6" w:uiPriority="73"/>
+    <w:lsdException w:name="Subtle Emphasis" w:uiPriority="19" w:qFormat="1"/>
+    <w:lsdException w:name="Intense Emphasis" w:uiPriority="21" w:qFormat="1"/>
+    <w:lsdException w:name="Subtle Reference" w:uiPriority="31" w:qFormat="1"/>
+    <w:lsdException w:name="Intense Reference" w:uiPriority="32" w:qFormat="1"/>
+    <w:lsdException w:name="Book Title" w:uiPriority="33" w:qFormat="1"/>
+    <w:lsdException w:name="Bibliography" w:semiHidden="1" w:uiPriority="37" w:unhideWhenUsed="1"/>
+    <w:lsdException w:name="TOC Heading" w:semiHidden="1" w:uiPriority="39" w:unhideWhenUsed="1" w:qFormat="1"/>
+    <w:lsdException w:name="Plain Table 1" w:uiPriority="41"/>
+    <w:lsdException w:name="Plain Table 2" w:uiPriority="42"/>
+    <w:lsdException w:name="Plain Table 3" w:uiPriority="43"/>
+    <w:lsdException w:name="Plain Table 4" w:uiPriority="44"/>
+    <w:lsdException w:name="Plain Table 5" w:uiPriority="45"/>
+    <w:lsdException w:name="Grid Table Light" w:uiPriority="40"/>
+    <w:lsdException w:name="Grid Table 1 Light" w:uiPriority="46"/>
+    <w:lsdException w:name="Grid Table 2" w:uiPriority="47"/>
+    <w:lsdException w:name="Grid Table 3" w:uiPriority="48"/>
+    <w:lsdException w:name="Grid Table 4" w:uiPriority="49"/>
+    <w:lsdException w:name="Grid Table 5 Dark" w:uiPriority="50"/>
+    <w:lsdException w:name="Grid Table 6 Colorful" w:uiPriority="51"/>
+    <w:lsdException w:name="Grid Table 7 Colorful" w:uiPriority="52"/>
+    <w:lsdException w:name="Grid Table 1 Light Accent 1" w:uiPriority="46"/>
+    <w:lsdException w:name="Grid Table 2 Accent 1" w:uiPriority="47"/>
+    <w:lsdException w:name="Grid Table 3 Accent 1" w:uiPriority="48"/>
+    <w:lsdException w:name="Grid Table 4 Accent 1" w:uiPriority="49"/>
+    <w:lsdException w:name="Grid Table 5 Dark Accent 1" w:uiPriority="50"/>
+    <w:lsdException w:name="Grid Table 6 Colorful Accent 1" w:uiPriority="51"/>
+    <w:lsdException w:name="Grid Table 7 Colorful Accent 1" w:uiPriority="52"/>
+    <w:lsdException w:name="Grid Table 1 Light Accent 2" w:uiPriority="46"/>
+    <w:lsdException w:name="Grid Table 2 Accent 2" w:uiPriority="47"/>
+    <w:lsdException w:name="Grid Table 3 Accent 2" w:uiPriority="48"/>
+    <w:lsdException w:name="Grid Table 4 Accent 2" w:uiPriority="49"/>
+    <w:lsdException w:name="Grid Table 5 Dark Accent 2" w:uiPriority="50"/>
+    <w:lsdException w:name="Grid Table 6 Colorful Accent 2" w:uiPriority="51"/>
+    <w:lsdException w:name="Grid Table 7 Colorful Accent 2" w:uiPriority="52"/>
+    <w:lsdException w:name="Grid Table 1 Light Accent 3" w:uiPriority="46"/>
+    <w:lsdException w:name="Grid Table 2 Accent 3" w:uiPriority="47"/>
+    <w:lsdException w:name="Grid Table 3 Accent 3" w:uiPriority="48"/>
+    <w:lsdException w:name="Grid Table 4 Accent 3" w:uiPriority="49"/>
+    <w:lsdException w:name="Grid Table 5 Dark Accent 3" w:uiPriority="50"/>
+    <w:lsdException w:name="Grid Table 6 Colorful Accent 3" w:uiPriority="51"/>
+    <w:lsdException w:name="Grid Table 7 Colorful Accent 3" w:uiPriority="52"/>
+    <w:lsdException w:name="Grid Table 1 Light Accent 4" w:uiPriority="46"/>
+    <w:lsdException w:name="Grid Table 2 Accent 4" w:uiPriority="47"/>
+    <w:lsdException w:name="Grid Table 3 Accent 4" w:uiPriority="48"/>
+    <w:lsdException w:name="Grid Table 4 Accent 4" w:uiPriority="49"/>
+    <w:lsdException w:name="Grid Table 5 Dark Accent 4" w:uiPriority="50"/>
+    <w:lsdException w:name="Grid Table 6 Colorful Accent 4" w:uiPriority="51"/>
+    <w:lsdException w:name="Grid Table 7 Colorful Accent 4" w:uiPriority="52"/>
+    <w:lsdException w:name="Grid Table 1 Light Accent 5" w:uiPriority="46"/>
+    <w:lsdException w:name="Grid Table 2 Accent 5" w:uiPriority="47"/>
+    <w:lsdException w:name="Grid Table 3 Accent 5" w:uiPriority="48"/>
+    <w:lsdException w:name="Grid Table 4 Accent 5" w:uiPriority="49"/>
+    <w:lsdException w:name="Grid Table 5 Dark Accent 5" w:uiPriority="50"/>
+    <w:lsdException w:name="Grid Table 6 Colorful Accent 5" w:uiPriority="51"/>
+    <w:lsdException w:name="Grid Table 7 Colorful Accent 5" w:uiPriority="52"/>
+    <w:lsdException w:name="Grid Table 1 Light Accent 6" w:uiPriority="46"/>
+    <w:lsdException w:name="Grid Table 2 Accent 6" w:uiPriority="47"/>
+    <w:lsdException w:name="Grid Table 3 Accent 6" w:uiPriority="48"/>
+    <w:lsdException w:name="Grid Table 4 Accent 6" w:uiPriority="49"/>
+    <w:lsdException w:name="Grid Table 5 Dark Accent 6" w:uiPriority="50"/>
+    <w:lsdException w:name="Grid Table 6 Colorful Accent 6" w:uiPriority="51"/>
+    <w:lsdException w:name="Grid Table 7 Colorful Accent 6" w:uiPriority="52"/>
+    <w:lsdException w:name="List Table 1 Light" w:uiPriority="46"/>
+    <w:lsdException w:name="List Table 2" w:uiPriority="47"/>
+    <w:lsdException w:name="List Table 3" w:uiPriority="48"/>
+    <w:lsdException w:name="List Table 4" w:uiPriority="49"/>
+    <w:lsdException w:name="List Table 5 Dark" w:uiPriority="50"/>
+    <w:lsdException w:name="List Table 6 Colorful" w:uiPriority="51"/>
+    <w:lsdException w:name="List Table 7 Colorful" w:uiPriority="52"/>
+    <w:lsdException w:name="List Table 1 Light Accent 1" w:uiPriority="46"/>
+    <w:lsdException w:name="List Table 2 Accent 1" w:uiPriority="47"/>
+    <w:lsdException w:name="List Table 3 Accent 1" w:uiPriority="48"/>
+    <w:lsdException w:name="List Table 4 Accent 1" w:uiPriority="49"/>
+    <w:lsdException w:name="List Table 5 Dark Accent 1" w:uiPriority="50"/>
+    <w:lsdException w:name="List Table 6 Colorful Accent 1" w:uiPriority="51"/>
+    <w:lsdException w:name="List Table 7 Colorful Accent 1" w:uiPriority="52"/>
+    <w:lsdException w:name="List Table 1 Light Accent 2" w:uiPriority="46"/>
+    <w:lsdException w:name="List Table 2 Accent 2" w:uiPriority="47"/>
+    <w:lsdException w:name="List Table 3 Accent 2" w:uiPriority="48"/>
+    <w:lsdException w:name="List Table 4 Accent 2" w:uiPriority="49"/>
+    <w:lsdException w:name="List Table 5 Dark Accent 2" w:uiPriority="50"/>
+    <w:lsdException w:name="List Table 6 Colorful Accent 2" w:uiPriority="51"/>
+    <w:lsdException w:name="List Table 7 Colorful Accent 2" w:uiPriority="52"/>
+    <w:lsdException w:name="List Table 1 Light Accent 3" w:uiPriority="46"/>
+    <w:lsdException w:name="List Table 2 Accent 3" w:uiPriority="47"/>
+    <w:lsdException w:name="List Table 3 Accent 3" w:uiPriority="48"/>
+    <w:lsdException w:name="List Table 4 Accent 3" w:uiPriority="49"/>
+    <w:lsdException w:name="List Table 5 Dark Accent 3" w:uiPriority="50"/>
+    <w:lsdException w:name="List Table 6 Colorful Accent 3" w:uiPriority="51"/>
+    <w:lsdException w:name="List Table 7 Colorful Accent 3" w:uiPriority="52"/>
+    <w:lsdException w:name="List Table 1 Light Accent 4" w:uiPriority="46"/>
+    <w:lsdException w:name="List Table 2 Accent 4" w:uiPriority="47"/>
+    <w:lsdException w:name="List Table 3 Accent 4" w:uiPriority="48"/>
+    <w:lsdException w:name="List Table 4 Accent 4" w:uiPriority="49"/>
+    <w:lsdException w:name="List Table 5 Dark Accent 4" w:uiPriority="50"/>
+    <w:lsdException w:name="List Table 6 Colorful Accent 4" w:uiPriority="51"/>
+    <w:lsdException w:name="List Table 7 Colorful Accent 4" w:uiPriority="52"/>
+    <w:lsdException w:name="List Table 1 Light Accent 5" w:uiPriority="46"/>
+    <w:lsdException w:name="List Table 2 Accent 5" w:uiPriority="47"/>
+    <w:lsdException w:name="List Table 3 Accent 5" w:uiPriority="48"/>
+    <w:lsdException w:name="List Table 4 Accent 5" w:uiPriority="49"/>
+    <w:lsdException w:name="List Table 5 Dark Accent 5" w:uiPriority="50"/>
+    <w:lsdException w:name="List Table 6 Colorful Accent 5" w:uiPriority="51"/>
+    <w:lsdException w:name="List Table 7 Colorful Accent 5" w:uiPriority="52"/>
+    <w:lsdException w:name="List Table 1 Light Accent 6" w:uiPriority="46"/>
+    <w:lsdException w:name="List Table 2 Accent 6" w:uiPriority="47"/>
+    <w:lsdException w:name="List Table 3 Accent 6" w:uiPriority="48"/>
+    <w:lsdException w:name="List Table 4 Accent 6" w:uiPriority="49"/>
+    <w:lsdException w:name="List Table 5 Dark Accent 6" w:uiPriority="50"/>
+    <w:lsdException w:name="List Table 6 Colorful Accent 6" w:uiPriority="51"/>
+    <w:lsdException w:name="List Table 7 Colorful Accent 6" w:uiPriority="52"/>
   </w:latentStyles>
   <w:style w:type="paragraph" w:default="1" w:styleId="Normal">
     <w:name w:val="Normal"/>
@@ -3726,7 +4384,6 @@
     <w:uiPriority w:val="99"/>
     <w:semiHidden/>
     <w:unhideWhenUsed/>
-    <w:qFormat/>
     <w:tblPr>
       <w:tblInd w:w="0" w:type="dxa"/>
       <w:tblCellMar>
@@ -4177,7 +4834,7 @@
 </file>
 
 <file path=customXml/itemProps1.xml><?xml version="1.0" encoding="utf-8"?>
-<ds:datastoreItem xmlns:ds="http://schemas.openxmlformats.org/officeDocument/2006/customXml" ds:itemID="{8CB8A12A-633B-4A34-B142-415F09D0933C}">
+<ds:datastoreItem xmlns:ds="http://schemas.openxmlformats.org/officeDocument/2006/customXml" ds:itemID="{0EA7CA1D-0E64-469A-A8DE-B6197AAED584}">
   <ds:schemaRefs>
     <ds:schemaRef ds:uri="http://schemas.openxmlformats.org/officeDocument/2006/bibliography"/>
   </ds:schemaRefs>

</xml_diff>